<commit_message>
Added more detail on loading examples into APL.
</commit_message>
<xml_diff>
--- a/DocSrc/Selenium from Dyalog.docx
+++ b/DocSrc/Selenium from Dyalog.docx
@@ -1,6 +1,6 @@
 
 <file path=word/document.xml><?xml version="1.0" encoding="utf-8"?>
-<w:document xmlns:wpc="http://schemas.microsoft.com/office/word/2010/wordprocessingCanvas" xmlns:mc="http://schemas.openxmlformats.org/markup-compatibility/2006" xmlns:o="urn:schemas-microsoft-com:office:office" xmlns:r="http://schemas.openxmlformats.org/officeDocument/2006/relationships" xmlns:m="http://schemas.openxmlformats.org/officeDocument/2006/math" xmlns:v="urn:schemas-microsoft-com:vml" xmlns:wp14="http://schemas.microsoft.com/office/word/2010/wordprocessingDrawing" xmlns:wp="http://schemas.openxmlformats.org/drawingml/2006/wordprocessingDrawing" xmlns:w10="urn:schemas-microsoft-com:office:word" xmlns:w="http://schemas.openxmlformats.org/wordprocessingml/2006/main" xmlns:w14="http://schemas.microsoft.com/office/word/2010/wordml" xmlns:w15="http://schemas.microsoft.com/office/word/2012/wordml" xmlns:wpg="http://schemas.microsoft.com/office/word/2010/wordprocessingGroup" xmlns:wpi="http://schemas.microsoft.com/office/word/2010/wordprocessingInk" xmlns:wne="http://schemas.microsoft.com/office/word/2006/wordml" xmlns:wps="http://schemas.microsoft.com/office/word/2010/wordprocessingShape" mc:Ignorable="w14 w15 wp14">
+<w:document xmlns:wpc="http://schemas.microsoft.com/office/word/2010/wordprocessingCanvas" xmlns:cx="http://schemas.microsoft.com/office/drawing/2014/chartex" xmlns:cx1="http://schemas.microsoft.com/office/drawing/2015/9/8/chartex" xmlns:cx2="http://schemas.microsoft.com/office/drawing/2015/10/21/chartex" xmlns:cx3="http://schemas.microsoft.com/office/drawing/2016/5/9/chartex" xmlns:cx4="http://schemas.microsoft.com/office/drawing/2016/5/10/chartex" xmlns:cx5="http://schemas.microsoft.com/office/drawing/2016/5/11/chartex" xmlns:cx6="http://schemas.microsoft.com/office/drawing/2016/5/12/chartex" xmlns:cx7="http://schemas.microsoft.com/office/drawing/2016/5/13/chartex" xmlns:cx8="http://schemas.microsoft.com/office/drawing/2016/5/14/chartex" xmlns:mc="http://schemas.openxmlformats.org/markup-compatibility/2006" xmlns:o="urn:schemas-microsoft-com:office:office" xmlns:r="http://schemas.openxmlformats.org/officeDocument/2006/relationships" xmlns:m="http://schemas.openxmlformats.org/officeDocument/2006/math" xmlns:v="urn:schemas-microsoft-com:vml" xmlns:wp14="http://schemas.microsoft.com/office/word/2010/wordprocessingDrawing" xmlns:wp="http://schemas.openxmlformats.org/drawingml/2006/wordprocessingDrawing" xmlns:w10="urn:schemas-microsoft-com:office:word" xmlns:w="http://schemas.openxmlformats.org/wordprocessingml/2006/main" xmlns:w14="http://schemas.microsoft.com/office/word/2010/wordml" xmlns:w15="http://schemas.microsoft.com/office/word/2012/wordml" xmlns:w16se="http://schemas.microsoft.com/office/word/2015/wordml/symex" xmlns:wpg="http://schemas.microsoft.com/office/word/2010/wordprocessingGroup" xmlns:wpi="http://schemas.microsoft.com/office/word/2010/wordprocessingInk" xmlns:wne="http://schemas.microsoft.com/office/word/2006/wordml" xmlns:wps="http://schemas.microsoft.com/office/word/2010/wordprocessingShape" mc:Ignorable="w14 w15 w16se wp14">
   <w:body>
     <w:p>
       <w:pPr>
@@ -12,16 +12,16 @@
     </w:p>
     <w:p>
       <w:r>
-        <w:t>Version dated October 20</w:t>
-      </w:r>
-      <w:r>
-        <w:rPr>
-          <w:vertAlign w:val="superscript"/>
-        </w:rPr>
-        <w:t>th</w:t>
-      </w:r>
-      <w:r>
-        <w:t>, 2015</w:t>
+        <w:t xml:space="preserve">Version dated </w:t>
+      </w:r>
+      <w:r>
+        <w:t>April 19th</w:t>
+      </w:r>
+      <w:r>
+        <w:t>, 201</w:t>
+      </w:r>
+      <w:r>
+        <w:t>7</w:t>
       </w:r>
     </w:p>
     <w:p>
@@ -158,9 +158,11 @@
       <w:r>
         <w:t xml:space="preserve">Testing </w:t>
       </w:r>
+      <w:proofErr w:type="spellStart"/>
       <w:r>
         <w:t>TryAPL</w:t>
       </w:r>
+      <w:proofErr w:type="spellEnd"/>
     </w:p>
     <w:p>
       <w:r>
@@ -173,8 +175,16 @@
         <w:rPr>
           <w:rFonts w:ascii="APL385 Unicode" w:hAnsi="APL385 Unicode"/>
         </w:rPr>
-        <w:t>Samples\TestTryAPL.dyalog</w:t>
-      </w:r>
+        <w:t>Samples\</w:t>
+      </w:r>
+      <w:proofErr w:type="spellStart"/>
+      <w:r>
+        <w:rPr>
+          <w:rFonts w:ascii="APL385 Unicode" w:hAnsi="APL385 Unicode"/>
+        </w:rPr>
+        <w:t>TestTryAPL.dyalog</w:t>
+      </w:r>
+      <w:proofErr w:type="spellEnd"/>
       <w:r>
         <w:t xml:space="preserve"> in the GitHub repo:</w:t>
       </w:r>
@@ -206,7 +216,15 @@
           <w:rFonts w:ascii="APL385 Unicode" w:hAnsi="APL385 Unicode"/>
           <w:sz w:val="20"/>
         </w:rPr>
-        <w:t xml:space="preserve"> r</w:t>
+        <w:t xml:space="preserve"> </w:t>
+      </w:r>
+      <w:proofErr w:type="spellStart"/>
+      <w:r>
+        <w:rPr>
+          <w:rFonts w:ascii="APL385 Unicode" w:hAnsi="APL385 Unicode"/>
+          <w:sz w:val="20"/>
+        </w:rPr>
+        <w:t>r</w:t>
       </w:r>
       <w:r>
         <w:rPr>
@@ -222,6 +240,7 @@
         </w:rPr>
         <w:t>Basic;S;result</w:t>
       </w:r>
+      <w:proofErr w:type="spellEnd"/>
     </w:p>
     <w:p>
       <w:pPr>
@@ -250,7 +269,23 @@
           <w:rFonts w:ascii="APL385 Unicode" w:hAnsi="APL385 Unicode"/>
           <w:sz w:val="20"/>
         </w:rPr>
-        <w:t xml:space="preserve"> Verify that TryAPL is working</w:t>
+        <w:t xml:space="preserve"> Verify that </w:t>
+      </w:r>
+      <w:proofErr w:type="spellStart"/>
+      <w:r>
+        <w:rPr>
+          <w:rFonts w:ascii="APL385 Unicode" w:hAnsi="APL385 Unicode"/>
+          <w:sz w:val="20"/>
+        </w:rPr>
+        <w:t>TryAPL</w:t>
+      </w:r>
+      <w:proofErr w:type="spellEnd"/>
+      <w:r>
+        <w:rPr>
+          <w:rFonts w:ascii="APL385 Unicode" w:hAnsi="APL385 Unicode"/>
+          <w:sz w:val="20"/>
+        </w:rPr>
+        <w:t xml:space="preserve"> is working</w:t>
       </w:r>
     </w:p>
     <w:p>
@@ -298,7 +333,23 @@
           <w:rFonts w:ascii="APL385 Unicode" w:hAnsi="APL385 Unicode"/>
           <w:sz w:val="20"/>
         </w:rPr>
-        <w:t xml:space="preserve">      S.InitBrowser''</w:t>
+        <w:t xml:space="preserve">      </w:t>
+      </w:r>
+      <w:proofErr w:type="spellStart"/>
+      <w:r>
+        <w:rPr>
+          <w:rFonts w:ascii="APL385 Unicode" w:hAnsi="APL385 Unicode"/>
+          <w:sz w:val="20"/>
+        </w:rPr>
+        <w:t>S.InitBrowser</w:t>
+      </w:r>
+      <w:proofErr w:type="spellEnd"/>
+      <w:r>
+        <w:rPr>
+          <w:rFonts w:ascii="APL385 Unicode" w:hAnsi="APL385 Unicode"/>
+          <w:sz w:val="20"/>
+        </w:rPr>
+        <w:t>''</w:t>
       </w:r>
     </w:p>
     <w:p>
@@ -314,7 +365,23 @@
           <w:rFonts w:ascii="APL385 Unicode" w:hAnsi="APL385 Unicode"/>
           <w:sz w:val="20"/>
         </w:rPr>
-        <w:t xml:space="preserve">      S.GoTo'http://tryapl.org'</w:t>
+        <w:t xml:space="preserve">      </w:t>
+      </w:r>
+      <w:proofErr w:type="spellStart"/>
+      <w:r>
+        <w:rPr>
+          <w:rFonts w:ascii="APL385 Unicode" w:hAnsi="APL385 Unicode"/>
+          <w:sz w:val="20"/>
+        </w:rPr>
+        <w:t>S.GoTo'http</w:t>
+      </w:r>
+      <w:proofErr w:type="spellEnd"/>
+      <w:r>
+        <w:rPr>
+          <w:rFonts w:ascii="APL385 Unicode" w:hAnsi="APL385 Unicode"/>
+          <w:sz w:val="20"/>
+        </w:rPr>
+        <w:t>://tryapl.org'</w:t>
       </w:r>
     </w:p>
     <w:p>
@@ -355,7 +422,39 @@
           <w:rFonts w:ascii="APL385 Unicode" w:hAnsi="APL385 Unicode"/>
           <w:sz w:val="20"/>
         </w:rPr>
-        <w:t xml:space="preserve">      S.('APLedit'SendKeys Keys.Return)</w:t>
+        <w:t xml:space="preserve">      S.('</w:t>
+      </w:r>
+      <w:proofErr w:type="spellStart"/>
+      <w:r>
+        <w:rPr>
+          <w:rFonts w:ascii="APL385 Unicode" w:hAnsi="APL385 Unicode"/>
+          <w:sz w:val="20"/>
+        </w:rPr>
+        <w:t>APLedit'SendKeys</w:t>
+      </w:r>
+      <w:proofErr w:type="spellEnd"/>
+      <w:r>
+        <w:rPr>
+          <w:rFonts w:ascii="APL385 Unicode" w:hAnsi="APL385 Unicode"/>
+          <w:sz w:val="20"/>
+        </w:rPr>
+        <w:t xml:space="preserve"> </w:t>
+      </w:r>
+      <w:proofErr w:type="spellStart"/>
+      <w:r>
+        <w:rPr>
+          <w:rFonts w:ascii="APL385 Unicode" w:hAnsi="APL385 Unicode"/>
+          <w:sz w:val="20"/>
+        </w:rPr>
+        <w:t>Keys.Return</w:t>
+      </w:r>
+      <w:proofErr w:type="spellEnd"/>
+      <w:r>
+        <w:rPr>
+          <w:rFonts w:ascii="APL385 Unicode" w:hAnsi="APL385 Unicode"/>
+          <w:sz w:val="20"/>
+        </w:rPr>
+        <w:t>)</w:t>
       </w:r>
     </w:p>
     <w:p>
@@ -378,7 +477,23 @@
           <w:rFonts w:ascii="APL385 Unicode" w:hAnsi="APL385 Unicode"/>
           <w:sz w:val="20"/>
         </w:rPr>
-        <w:t>result←'ClassName'S.Find'result'</w:t>
+        <w:t>result←'</w:t>
+      </w:r>
+      <w:proofErr w:type="spellStart"/>
+      <w:r>
+        <w:rPr>
+          <w:rFonts w:ascii="APL385 Unicode" w:hAnsi="APL385 Unicode"/>
+          <w:sz w:val="20"/>
+        </w:rPr>
+        <w:t>ClassName'S.Find'result</w:t>
+      </w:r>
+      <w:proofErr w:type="spellEnd"/>
+      <w:r>
+        <w:rPr>
+          <w:rFonts w:ascii="APL385 Unicode" w:hAnsi="APL385 Unicode"/>
+          <w:sz w:val="20"/>
+        </w:rPr>
+        <w:t>'</w:t>
       </w:r>
     </w:p>
     <w:p>
@@ -394,7 +509,23 @@
           <w:rFonts w:ascii="APL385 Unicode" w:hAnsi="APL385 Unicode"/>
           <w:sz w:val="20"/>
         </w:rPr>
-        <w:t xml:space="preserve">      r←result S.WaitFor'5 7 9' '1 2 3+4 5 6 failed'</w:t>
+        <w:t xml:space="preserve">      </w:t>
+      </w:r>
+      <w:proofErr w:type="spellStart"/>
+      <w:r>
+        <w:rPr>
+          <w:rFonts w:ascii="APL385 Unicode" w:hAnsi="APL385 Unicode"/>
+          <w:sz w:val="20"/>
+        </w:rPr>
+        <w:t>r←result</w:t>
+      </w:r>
+      <w:proofErr w:type="spellEnd"/>
+      <w:r>
+        <w:rPr>
+          <w:rFonts w:ascii="APL385 Unicode" w:hAnsi="APL385 Unicode"/>
+          <w:sz w:val="20"/>
+        </w:rPr>
+        <w:t xml:space="preserve"> S.WaitFor'5 7 9' '1 2 3+4 5 6 failed'</w:t>
       </w:r>
     </w:p>
     <w:p>
@@ -438,8 +569,15 @@
         <w:t>Selenium</w:t>
       </w:r>
       <w:r>
-        <w:t xml:space="preserve"> namespace has been loaded into the same namespace as the </w:t>
-      </w:r>
+        <w:t xml:space="preserve"> namespace has been loaded into the same </w:t>
+      </w:r>
+      <w:r>
+        <w:t xml:space="preserve">location </w:t>
+      </w:r>
+      <w:r>
+        <w:t xml:space="preserve">as the </w:t>
+      </w:r>
+      <w:proofErr w:type="spellStart"/>
       <w:r>
         <w:rPr>
           <w:rFonts w:ascii="APL385 Unicode" w:hAnsi="APL385 Unicode"/>
@@ -458,6 +596,7 @@
         </w:rPr>
         <w:t>TryAPL</w:t>
       </w:r>
+      <w:proofErr w:type="spellEnd"/>
       <w:r>
         <w:t xml:space="preserve"> namespace, </w:t>
       </w:r>
@@ -489,7 +628,52 @@
         <w:t>#.Selenium</w:t>
       </w:r>
       <w:r>
-        <w:t>. It proceeds to make the following calls:</w:t>
+        <w:t xml:space="preserve">. </w:t>
+      </w:r>
+      <w:r>
+        <w:t>For example, if you cloned the repository to C:\Selenium, you could load both namespaces into the root (#) as follows:</w:t>
+      </w:r>
+    </w:p>
+    <w:p>
+      <w:pPr>
+        <w:rPr>
+          <w:rFonts w:ascii="APL385 Unicode" w:hAnsi="APL385 Unicode"/>
+        </w:rPr>
+      </w:pPr>
+      <w:r>
+        <w:rPr>
+          <w:rFonts w:ascii="APL385 Unicode" w:hAnsi="APL385 Unicode"/>
+        </w:rPr>
+        <w:t xml:space="preserve">      ]load C:\Selenium\Samples\TestTryAPL</w:t>
+      </w:r>
+      <w:r>
+        <w:rPr>
+          <w:rFonts w:ascii="APL385 Unicode" w:hAnsi="APL385 Unicode"/>
+        </w:rPr>
+        <w:br/>
+        <w:t xml:space="preserve">      ]load C:\Selenium\Selenium</w:t>
+      </w:r>
+    </w:p>
+    <w:p>
+      <w:r>
+        <w:t xml:space="preserve">The </w:t>
+      </w:r>
+      <w:r>
+        <w:rPr>
+          <w:rFonts w:ascii="APL385 Unicode" w:hAnsi="APL385 Unicode"/>
+        </w:rPr>
+        <w:t>Basic</w:t>
+      </w:r>
+      <w:r>
+        <w:t xml:space="preserve"> example</w:t>
+      </w:r>
+      <w:r>
+        <w:t xml:space="preserve"> proceeds to make </w:t>
+      </w:r>
+      <w:bookmarkStart w:id="0" w:name="_GoBack"/>
+      <w:bookmarkEnd w:id="0"/>
+      <w:r>
+        <w:t>the following calls:</w:t>
       </w:r>
     </w:p>
     <w:tbl>
@@ -555,12 +739,21 @@
                 <w:sz w:val="20"/>
               </w:rPr>
             </w:pPr>
-            <w:r>
-              <w:rPr>
-                <w:rFonts w:ascii="APL385 Unicode" w:hAnsi="APL385 Unicode"/>
-                <w:sz w:val="20"/>
-              </w:rPr>
-              <w:t>S.InitBrowser ''</w:t>
+            <w:proofErr w:type="spellStart"/>
+            <w:r>
+              <w:rPr>
+                <w:rFonts w:ascii="APL385 Unicode" w:hAnsi="APL385 Unicode"/>
+                <w:sz w:val="20"/>
+              </w:rPr>
+              <w:t>S.InitBrowser</w:t>
+            </w:r>
+            <w:proofErr w:type="spellEnd"/>
+            <w:r>
+              <w:rPr>
+                <w:rFonts w:ascii="APL385 Unicode" w:hAnsi="APL385 Unicode"/>
+                <w:sz w:val="20"/>
+              </w:rPr>
+              <w:t xml:space="preserve"> ''</w:t>
             </w:r>
           </w:p>
         </w:tc>
@@ -586,12 +779,21 @@
                 <w:sz w:val="20"/>
               </w:rPr>
             </w:pPr>
-            <w:r>
-              <w:rPr>
-                <w:rFonts w:ascii="APL385 Unicode" w:hAnsi="APL385 Unicode"/>
-                <w:sz w:val="20"/>
-              </w:rPr>
-              <w:t>S.GoTo 'http://tryapl.org'</w:t>
+            <w:proofErr w:type="spellStart"/>
+            <w:r>
+              <w:rPr>
+                <w:rFonts w:ascii="APL385 Unicode" w:hAnsi="APL385 Unicode"/>
+                <w:sz w:val="20"/>
+              </w:rPr>
+              <w:t>S.GoTo</w:t>
+            </w:r>
+            <w:proofErr w:type="spellEnd"/>
+            <w:r>
+              <w:rPr>
+                <w:rFonts w:ascii="APL385 Unicode" w:hAnsi="APL385 Unicode"/>
+                <w:sz w:val="20"/>
+              </w:rPr>
+              <w:t xml:space="preserve"> 'http://tryapl.org'</w:t>
             </w:r>
           </w:p>
         </w:tc>
@@ -623,7 +825,39 @@
                 <w:rFonts w:ascii="APL385 Unicode" w:hAnsi="APL385 Unicode"/>
                 <w:sz w:val="20"/>
               </w:rPr>
-              <w:t>'APLedit' S.SendKeys '1 2 3+4 5 6'</w:t>
+              <w:t>'</w:t>
+            </w:r>
+            <w:proofErr w:type="spellStart"/>
+            <w:r>
+              <w:rPr>
+                <w:rFonts w:ascii="APL385 Unicode" w:hAnsi="APL385 Unicode"/>
+                <w:sz w:val="20"/>
+              </w:rPr>
+              <w:t>APLedit</w:t>
+            </w:r>
+            <w:proofErr w:type="spellEnd"/>
+            <w:r>
+              <w:rPr>
+                <w:rFonts w:ascii="APL385 Unicode" w:hAnsi="APL385 Unicode"/>
+                <w:sz w:val="20"/>
+              </w:rPr>
+              <w:t xml:space="preserve">' </w:t>
+            </w:r>
+            <w:proofErr w:type="spellStart"/>
+            <w:r>
+              <w:rPr>
+                <w:rFonts w:ascii="APL385 Unicode" w:hAnsi="APL385 Unicode"/>
+                <w:sz w:val="20"/>
+              </w:rPr>
+              <w:t>S.SendKeys</w:t>
+            </w:r>
+            <w:proofErr w:type="spellEnd"/>
+            <w:r>
+              <w:rPr>
+                <w:rFonts w:ascii="APL385 Unicode" w:hAnsi="APL385 Unicode"/>
+                <w:sz w:val="20"/>
+              </w:rPr>
+              <w:t xml:space="preserve"> '1 2 3+4 5 6'</w:t>
             </w:r>
           </w:p>
         </w:tc>
@@ -633,7 +867,11 @@
           </w:tcPr>
           <w:p>
             <w:r>
-              <w:t>Simulate typing into input with id=AP</w:t>
+              <w:t>Simulate typing into input with id=</w:t>
+            </w:r>
+            <w:proofErr w:type="spellStart"/>
+            <w:r>
+              <w:t>AP</w:t>
             </w:r>
             <w:r>
               <w:t>L</w:t>
@@ -641,6 +879,7 @@
             <w:r>
               <w:t>edit</w:t>
             </w:r>
+            <w:proofErr w:type="spellEnd"/>
           </w:p>
         </w:tc>
       </w:tr>
@@ -661,7 +900,23 @@
                 <w:rFonts w:ascii="APL385 Unicode" w:hAnsi="APL385 Unicode"/>
                 <w:sz w:val="20"/>
               </w:rPr>
-              <w:t>S.('APLedit'</w:t>
+              <w:t>S.('</w:t>
+            </w:r>
+            <w:proofErr w:type="spellStart"/>
+            <w:r>
+              <w:rPr>
+                <w:rFonts w:ascii="APL385 Unicode" w:hAnsi="APL385 Unicode"/>
+                <w:sz w:val="20"/>
+              </w:rPr>
+              <w:t>APLedit</w:t>
+            </w:r>
+            <w:proofErr w:type="spellEnd"/>
+            <w:r>
+              <w:rPr>
+                <w:rFonts w:ascii="APL385 Unicode" w:hAnsi="APL385 Unicode"/>
+                <w:sz w:val="20"/>
+              </w:rPr>
+              <w:t>'</w:t>
             </w:r>
             <w:r>
               <w:rPr>
@@ -670,12 +925,37 @@
               </w:rPr>
               <w:t xml:space="preserve"> </w:t>
             </w:r>
-            <w:r>
-              <w:rPr>
-                <w:rFonts w:ascii="APL385 Unicode" w:hAnsi="APL385 Unicode"/>
-                <w:sz w:val="20"/>
-              </w:rPr>
-              <w:t>SendKeys Keys.Return)</w:t>
+            <w:proofErr w:type="spellStart"/>
+            <w:r>
+              <w:rPr>
+                <w:rFonts w:ascii="APL385 Unicode" w:hAnsi="APL385 Unicode"/>
+                <w:sz w:val="20"/>
+              </w:rPr>
+              <w:t>SendKeys</w:t>
+            </w:r>
+            <w:proofErr w:type="spellEnd"/>
+            <w:r>
+              <w:rPr>
+                <w:rFonts w:ascii="APL385 Unicode" w:hAnsi="APL385 Unicode"/>
+                <w:sz w:val="20"/>
+              </w:rPr>
+              <w:t xml:space="preserve"> </w:t>
+            </w:r>
+            <w:proofErr w:type="spellStart"/>
+            <w:r>
+              <w:rPr>
+                <w:rFonts w:ascii="APL385 Unicode" w:hAnsi="APL385 Unicode"/>
+                <w:sz w:val="20"/>
+              </w:rPr>
+              <w:t>Keys.Return</w:t>
+            </w:r>
+            <w:proofErr w:type="spellEnd"/>
+            <w:r>
+              <w:rPr>
+                <w:rFonts w:ascii="APL385 Unicode" w:hAnsi="APL385 Unicode"/>
+                <w:sz w:val="20"/>
+              </w:rPr>
+              <w:t>)</w:t>
             </w:r>
           </w:p>
         </w:tc>
@@ -706,13 +986,41 @@
               <w:rPr>
                 <w:rFonts w:ascii="APL385 Unicode" w:hAnsi="APL385 Unicode"/>
               </w:rPr>
-              <w:t>'Cl</w:t>
-            </w:r>
-            <w:r>
-              <w:rPr>
-                <w:rFonts w:ascii="APL385 Unicode" w:hAnsi="APL385 Unicode"/>
-              </w:rPr>
-              <w:t>assName' S.Find 'result'</w:t>
+              <w:t>'</w:t>
+            </w:r>
+            <w:proofErr w:type="spellStart"/>
+            <w:r>
+              <w:rPr>
+                <w:rFonts w:ascii="APL385 Unicode" w:hAnsi="APL385 Unicode"/>
+              </w:rPr>
+              <w:t>Cl</w:t>
+            </w:r>
+            <w:r>
+              <w:rPr>
+                <w:rFonts w:ascii="APL385 Unicode" w:hAnsi="APL385 Unicode"/>
+              </w:rPr>
+              <w:t>assName</w:t>
+            </w:r>
+            <w:proofErr w:type="spellEnd"/>
+            <w:r>
+              <w:rPr>
+                <w:rFonts w:ascii="APL385 Unicode" w:hAnsi="APL385 Unicode"/>
+              </w:rPr>
+              <w:t xml:space="preserve">' </w:t>
+            </w:r>
+            <w:proofErr w:type="spellStart"/>
+            <w:r>
+              <w:rPr>
+                <w:rFonts w:ascii="APL385 Unicode" w:hAnsi="APL385 Unicode"/>
+              </w:rPr>
+              <w:t>S.Find</w:t>
+            </w:r>
+            <w:proofErr w:type="spellEnd"/>
+            <w:r>
+              <w:rPr>
+                <w:rFonts w:ascii="APL385 Unicode" w:hAnsi="APL385 Unicode"/>
+              </w:rPr>
+              <w:t xml:space="preserve"> 'result'</w:t>
             </w:r>
           </w:p>
         </w:tc>
@@ -722,8 +1030,13 @@
           </w:tcPr>
           <w:p>
             <w:r>
-              <w:t>Reference to element with classname</w:t>
-            </w:r>
+              <w:t xml:space="preserve">Reference to element with </w:t>
+            </w:r>
+            <w:proofErr w:type="spellStart"/>
+            <w:r>
+              <w:t>classname</w:t>
+            </w:r>
+            <w:proofErr w:type="spellEnd"/>
             <w:r>
               <w:t>=result</w:t>
             </w:r>
@@ -746,8 +1059,17 @@
                 <w:rFonts w:ascii="APL385 Unicode" w:hAnsi="APL385 Unicode"/>
                 <w:sz w:val="20"/>
               </w:rPr>
-              <w:t>result S.WaitFor</w:t>
-            </w:r>
+              <w:t xml:space="preserve">result </w:t>
+            </w:r>
+            <w:proofErr w:type="spellStart"/>
+            <w:r>
+              <w:rPr>
+                <w:rFonts w:ascii="APL385 Unicode" w:hAnsi="APL385 Unicode"/>
+                <w:sz w:val="20"/>
+              </w:rPr>
+              <w:t>S.WaitFor</w:t>
+            </w:r>
+            <w:proofErr w:type="spellEnd"/>
             <w:r>
               <w:rPr>
                 <w:rFonts w:ascii="APL385 Unicode" w:hAnsi="APL385 Unicode"/>
@@ -783,28 +1105,62 @@
         <w:pStyle w:val="Heading2"/>
       </w:pPr>
       <w:r>
+        <w:lastRenderedPageBreak/>
         <w:t xml:space="preserve">Example: </w:t>
       </w:r>
-      <w:r>
-        <w:t>MiServer Regression Test Suite</w:t>
-      </w:r>
-    </w:p>
-    <w:p>
-      <w:r>
-        <w:t xml:space="preserve">One of the first uses of Selenium for Dyalog has been to create a test framework for MiServer, where each page in the sample web page has (or will have) a corresponding Selenium test script. This regression test suite has already proved to be invaluable in catching issues caused by refactoring of the MiServer core, which is still a very young piece of software. </w:t>
-      </w:r>
-      <w:r>
-        <w:t>The MiServer documentation describes how to</w:t>
-      </w:r>
-      <w:r>
-        <w:t xml:space="preserve"> set up page tests for a MiSite, and the sample site “MS3” contains a</w:t>
-      </w:r>
-      <w:r>
-        <w:t xml:space="preserve"> large number </w:t>
-      </w:r>
-      <w:r>
-        <w:lastRenderedPageBreak/>
-        <w:t>of test functions –</w:t>
+      <w:proofErr w:type="spellStart"/>
+      <w:r>
+        <w:t>MiServer</w:t>
+      </w:r>
+      <w:proofErr w:type="spellEnd"/>
+      <w:r>
+        <w:t xml:space="preserve"> Regression Test Suite</w:t>
+      </w:r>
+    </w:p>
+    <w:p>
+      <w:r>
+        <w:t xml:space="preserve">One of the first uses of Selenium for Dyalog has been to create a test framework for </w:t>
+      </w:r>
+      <w:proofErr w:type="spellStart"/>
+      <w:r>
+        <w:t>MiServer</w:t>
+      </w:r>
+      <w:proofErr w:type="spellEnd"/>
+      <w:r>
+        <w:t xml:space="preserve">, where each page in the sample web page has (or will have) a corresponding Selenium test script. This regression test suite has already proved to be invaluable in catching issues caused by refactoring of the </w:t>
+      </w:r>
+      <w:proofErr w:type="spellStart"/>
+      <w:r>
+        <w:t>MiServer</w:t>
+      </w:r>
+      <w:proofErr w:type="spellEnd"/>
+      <w:r>
+        <w:t xml:space="preserve"> core, which is still a very young piece of software. </w:t>
+      </w:r>
+      <w:r>
+        <w:t xml:space="preserve">The </w:t>
+      </w:r>
+      <w:proofErr w:type="spellStart"/>
+      <w:r>
+        <w:t>MiServer</w:t>
+      </w:r>
+      <w:proofErr w:type="spellEnd"/>
+      <w:r>
+        <w:t xml:space="preserve"> documentation describes how to</w:t>
+      </w:r>
+      <w:r>
+        <w:t xml:space="preserve"> set up page tests for a </w:t>
+      </w:r>
+      <w:proofErr w:type="spellStart"/>
+      <w:r>
+        <w:t>MiSite</w:t>
+      </w:r>
+      <w:proofErr w:type="spellEnd"/>
+      <w:r>
+        <w:t>, and the sample site “MS3” contains a</w:t>
+      </w:r>
+      <w:r>
+        <w:t xml:space="preserve"> large number of test functions –</w:t>
       </w:r>
       <w:r>
         <w:t xml:space="preserve"> look for </w:t>
@@ -916,12 +1272,21 @@
                 <w:sz w:val="20"/>
               </w:rPr>
             </w:pPr>
-            <w:r>
-              <w:rPr>
-                <w:rFonts w:ascii="APL385 Unicode" w:hAnsi="APL385 Unicode"/>
-                <w:sz w:val="20"/>
-              </w:rPr>
-              <w:t>DEFAULTBROWSER←'Chrome'</w:t>
+            <w:proofErr w:type="spellStart"/>
+            <w:r>
+              <w:rPr>
+                <w:rFonts w:ascii="APL385 Unicode" w:hAnsi="APL385 Unicode"/>
+                <w:sz w:val="20"/>
+              </w:rPr>
+              <w:t>DEFAULTBROWSER←'Chrome</w:t>
+            </w:r>
+            <w:proofErr w:type="spellEnd"/>
+            <w:r>
+              <w:rPr>
+                <w:rFonts w:ascii="APL385 Unicode" w:hAnsi="APL385 Unicode"/>
+                <w:sz w:val="20"/>
+              </w:rPr>
+              <w:t>'</w:t>
             </w:r>
           </w:p>
         </w:tc>
@@ -933,17 +1298,27 @@
             <w:r>
               <w:t xml:space="preserve">The browser to use if </w:t>
             </w:r>
+            <w:proofErr w:type="spellStart"/>
             <w:r>
               <w:rPr>
                 <w:rFonts w:ascii="APL385 Unicode" w:hAnsi="APL385 Unicode"/>
               </w:rPr>
               <w:t>InitBrowser</w:t>
             </w:r>
+            <w:proofErr w:type="spellEnd"/>
             <w:r>
               <w:t xml:space="preserve"> is called with an empty rig</w:t>
             </w:r>
             <w:r>
-              <w:t>ht argument. The code has been tested with FireFox and Chrome.</w:t>
+              <w:t xml:space="preserve">ht argument. The code has been tested with </w:t>
+            </w:r>
+            <w:proofErr w:type="spellStart"/>
+            <w:r>
+              <w:t>FireFox</w:t>
+            </w:r>
+            <w:proofErr w:type="spellEnd"/>
+            <w:r>
+              <w:t xml:space="preserve"> and Chrome.</w:t>
             </w:r>
           </w:p>
         </w:tc>
@@ -965,7 +1340,23 @@
                 <w:rFonts w:ascii="APL385 Unicode" w:hAnsi="APL385 Unicode"/>
                 <w:sz w:val="20"/>
               </w:rPr>
-              <w:t>DLLPATH←'C:\Devt\Selenium\'</w:t>
+              <w:t>DLLPATH←'C:\</w:t>
+            </w:r>
+            <w:proofErr w:type="spellStart"/>
+            <w:r>
+              <w:rPr>
+                <w:rFonts w:ascii="APL385 Unicode" w:hAnsi="APL385 Unicode"/>
+                <w:sz w:val="20"/>
+              </w:rPr>
+              <w:t>Devt</w:t>
+            </w:r>
+            <w:proofErr w:type="spellEnd"/>
+            <w:r>
+              <w:rPr>
+                <w:rFonts w:ascii="APL385 Unicode" w:hAnsi="APL385 Unicode"/>
+                <w:sz w:val="20"/>
+              </w:rPr>
+              <w:t>\Selenium\'</w:t>
             </w:r>
           </w:p>
         </w:tc>
@@ -981,7 +1372,15 @@
               <w:t>Microsoft.Net assemblies.</w:t>
             </w:r>
             <w:r>
-              <w:t xml:space="preserve"> You must set this to the correct value before calling InitBrowser.</w:t>
+              <w:t xml:space="preserve"> You must set this to the correct value before calling </w:t>
+            </w:r>
+            <w:proofErr w:type="spellStart"/>
+            <w:r>
+              <w:t>InitBrowser</w:t>
+            </w:r>
+            <w:proofErr w:type="spellEnd"/>
+            <w:r>
+              <w:t>.</w:t>
             </w:r>
           </w:p>
         </w:tc>
@@ -1055,22 +1454,38 @@
       <w:pPr>
         <w:pStyle w:val="Heading3"/>
       </w:pPr>
-      <w:r>
-        <w:rPr>
-          <w:highlight w:val="lightGray"/>
-        </w:rPr>
-        <w:t>InitBrowser browser</w:t>
+      <w:proofErr w:type="spellStart"/>
+      <w:r>
+        <w:rPr>
+          <w:highlight w:val="lightGray"/>
+        </w:rPr>
+        <w:t>InitBrowser</w:t>
+      </w:r>
+      <w:proofErr w:type="spellEnd"/>
+      <w:r>
+        <w:rPr>
+          <w:highlight w:val="lightGray"/>
+        </w:rPr>
+        <w:t xml:space="preserve"> browser</w:t>
       </w:r>
     </w:p>
     <w:p>
       <w:r>
         <w:t xml:space="preserve">Attempts to creates an instance of </w:t>
       </w:r>
+      <w:proofErr w:type="spellStart"/>
       <w:r>
         <w:rPr>
           <w:rFonts w:ascii="Courier New" w:hAnsi="Courier New" w:cs="Courier New"/>
         </w:rPr>
-        <w:t>OpenQA.Selenium.&lt;browser&gt;Driver</w:t>
+        <w:t>OpenQA.Selenium</w:t>
+      </w:r>
+      <w:proofErr w:type="spellEnd"/>
+      <w:r>
+        <w:rPr>
+          <w:rFonts w:ascii="Courier New" w:hAnsi="Courier New" w:cs="Courier New"/>
+        </w:rPr>
+        <w:t>.&lt;browser&gt;Driver</w:t>
       </w:r>
       <w:r>
         <w:t xml:space="preserve">, using the current value of </w:t>
@@ -1096,21 +1511,25 @@
       <w:r>
         <w:t xml:space="preserve">. If subsequent calls are made to </w:t>
       </w:r>
+      <w:proofErr w:type="spellStart"/>
       <w:r>
         <w:rPr>
           <w:rFonts w:ascii="APL385 Unicode" w:hAnsi="APL385 Unicode"/>
         </w:rPr>
         <w:t>InitBrowser</w:t>
       </w:r>
+      <w:proofErr w:type="spellEnd"/>
       <w:r>
         <w:t xml:space="preserve">, and the browser would not be changed, </w:t>
       </w:r>
+      <w:proofErr w:type="spellStart"/>
       <w:r>
         <w:rPr>
           <w:rFonts w:ascii="APL385 Unicode" w:hAnsi="APL385 Unicode"/>
         </w:rPr>
         <w:t>InitBrowser</w:t>
       </w:r>
+      <w:proofErr w:type="spellEnd"/>
       <w:r>
         <w:t xml:space="preserve"> attempts to verify whether the current instance is alive and reuse it rather than start a new engine.</w:t>
       </w:r>
@@ -1140,12 +1559,14 @@
       <w:r>
         <w:t xml:space="preserve">, which is a reference to an instance of </w:t>
       </w:r>
+      <w:proofErr w:type="spellStart"/>
       <w:r>
         <w:rPr>
           <w:rFonts w:ascii="APL385 Unicode" w:hAnsi="APL385 Unicode"/>
         </w:rPr>
         <w:t>Selenium.Interactions.Actions</w:t>
       </w:r>
+      <w:proofErr w:type="spellEnd"/>
       <w:r>
         <w:t>, used to automate mouse movements.</w:t>
       </w:r>
@@ -1154,32 +1575,52 @@
       <w:pPr>
         <w:pStyle w:val="Heading3"/>
       </w:pPr>
-      <w:r>
-        <w:rPr>
-          <w:highlight w:val="lightGray"/>
-        </w:rPr>
-        <w:t>GoTo url</w:t>
-      </w:r>
+      <w:proofErr w:type="spellStart"/>
+      <w:r>
+        <w:rPr>
+          <w:highlight w:val="lightGray"/>
+        </w:rPr>
+        <w:t>GoTo</w:t>
+      </w:r>
+      <w:proofErr w:type="spellEnd"/>
+      <w:r>
+        <w:rPr>
+          <w:highlight w:val="lightGray"/>
+        </w:rPr>
+        <w:t xml:space="preserve"> </w:t>
+      </w:r>
+      <w:proofErr w:type="spellStart"/>
+      <w:r>
+        <w:rPr>
+          <w:highlight w:val="lightGray"/>
+        </w:rPr>
+        <w:t>url</w:t>
+      </w:r>
+      <w:proofErr w:type="spellEnd"/>
     </w:p>
     <w:p>
       <w:r>
         <w:t xml:space="preserve">Calls the </w:t>
       </w:r>
+      <w:proofErr w:type="spellStart"/>
       <w:r>
         <w:rPr>
           <w:rFonts w:ascii="Courier New" w:hAnsi="Courier New" w:cs="Courier New"/>
         </w:rPr>
         <w:t>Navigate.GoToUrl</w:t>
       </w:r>
+      <w:proofErr w:type="spellEnd"/>
       <w:r>
         <w:t xml:space="preserve"> method and verifies that the </w:t>
       </w:r>
+      <w:proofErr w:type="spellStart"/>
       <w:r>
         <w:rPr>
           <w:rFonts w:ascii="Courier New" w:hAnsi="Courier New" w:cs="Courier New"/>
         </w:rPr>
         <w:t>Url</w:t>
       </w:r>
+      <w:proofErr w:type="spellEnd"/>
       <w:r>
         <w:t xml:space="preserve"> property subsequently has the desired value. Signals an error if navigation fails.</w:t>
       </w:r>
@@ -1233,15 +1674,19 @@
       <w:r>
         <w:t xml:space="preserve"> left argument is provided) or one of the other selectors: </w:t>
       </w:r>
+      <w:proofErr w:type="spellStart"/>
       <w:r>
         <w:t>ClassName</w:t>
       </w:r>
+      <w:proofErr w:type="spellEnd"/>
       <w:r>
         <w:t xml:space="preserve">,  </w:t>
       </w:r>
+      <w:proofErr w:type="spellStart"/>
       <w:r>
         <w:t>CssSelector</w:t>
       </w:r>
+      <w:proofErr w:type="spellEnd"/>
       <w:r>
         <w:t xml:space="preserve">, </w:t>
       </w:r>
@@ -1249,7 +1694,15 @@
         <w:t>Id</w:t>
       </w:r>
       <w:r>
-        <w:t xml:space="preserve">, LinkText, </w:t>
+        <w:t xml:space="preserve">, </w:t>
+      </w:r>
+      <w:proofErr w:type="spellStart"/>
+      <w:r>
+        <w:t>LinkText</w:t>
+      </w:r>
+      <w:proofErr w:type="spellEnd"/>
+      <w:r>
+        <w:t xml:space="preserve">, </w:t>
       </w:r>
       <w:r>
         <w:t>Name</w:t>
@@ -1257,14 +1710,24 @@
       <w:r>
         <w:t xml:space="preserve">, </w:t>
       </w:r>
+      <w:proofErr w:type="spellStart"/>
       <w:r>
         <w:t>PartialLinkText</w:t>
       </w:r>
+      <w:proofErr w:type="spellEnd"/>
       <w:r>
         <w:t>,</w:t>
       </w:r>
       <w:r>
-        <w:t xml:space="preserve"> TagName </w:t>
+        <w:t xml:space="preserve"> </w:t>
+      </w:r>
+      <w:proofErr w:type="spellStart"/>
+      <w:r>
+        <w:t>TagName</w:t>
+      </w:r>
+      <w:proofErr w:type="spellEnd"/>
+      <w:r>
+        <w:t xml:space="preserve"> </w:t>
       </w:r>
       <w:r>
         <w:t xml:space="preserve">or </w:t>
@@ -1286,7 +1749,21 @@
         <w:rPr>
           <w:rFonts w:ascii="Courier New" w:hAnsi="Courier New" w:cs="Courier New"/>
         </w:rPr>
-        <w:t xml:space="preserve">      FindElement[s]By[selector]</w:t>
+        <w:t xml:space="preserve">      </w:t>
+      </w:r>
+      <w:proofErr w:type="spellStart"/>
+      <w:r>
+        <w:rPr>
+          <w:rFonts w:ascii="Courier New" w:hAnsi="Courier New" w:cs="Courier New"/>
+        </w:rPr>
+        <w:t>FindElement</w:t>
+      </w:r>
+      <w:proofErr w:type="spellEnd"/>
+      <w:r>
+        <w:rPr>
+          <w:rFonts w:ascii="Courier New" w:hAnsi="Courier New" w:cs="Courier New"/>
+        </w:rPr>
+        <w:t>[s]By[selector]</w:t>
       </w:r>
     </w:p>
     <w:p>
@@ -1299,6 +1776,7 @@
         <w:rPr>
           <w:rFonts w:cs="Courier New"/>
         </w:rPr>
+        <w:lastRenderedPageBreak/>
         <w:t>The</w:t>
       </w:r>
       <w:r>
@@ -1318,7 +1796,35 @@
         <w:rPr>
           <w:rFonts w:ascii="APL385 Unicode" w:hAnsi="APL385 Unicode" w:cs="Courier New"/>
         </w:rPr>
-        <w:t xml:space="preserve">      'ClassNames' Find 'myclass'</w:t>
+        <w:t xml:space="preserve">      '</w:t>
+      </w:r>
+      <w:proofErr w:type="spellStart"/>
+      <w:r>
+        <w:rPr>
+          <w:rFonts w:ascii="APL385 Unicode" w:hAnsi="APL385 Unicode" w:cs="Courier New"/>
+        </w:rPr>
+        <w:t>ClassNames</w:t>
+      </w:r>
+      <w:proofErr w:type="spellEnd"/>
+      <w:r>
+        <w:rPr>
+          <w:rFonts w:ascii="APL385 Unicode" w:hAnsi="APL385 Unicode" w:cs="Courier New"/>
+        </w:rPr>
+        <w:t>' Find '</w:t>
+      </w:r>
+      <w:proofErr w:type="spellStart"/>
+      <w:r>
+        <w:rPr>
+          <w:rFonts w:ascii="APL385 Unicode" w:hAnsi="APL385 Unicode" w:cs="Courier New"/>
+        </w:rPr>
+        <w:t>myclass</w:t>
+      </w:r>
+      <w:proofErr w:type="spellEnd"/>
+      <w:r>
+        <w:rPr>
+          <w:rFonts w:ascii="APL385 Unicode" w:hAnsi="APL385 Unicode" w:cs="Courier New"/>
+        </w:rPr>
+        <w:t>'</w:t>
       </w:r>
     </w:p>
     <w:p>
@@ -1331,11 +1837,19 @@
       <w:r>
         <w:t xml:space="preserve"> </w:t>
       </w:r>
+      <w:proofErr w:type="spellStart"/>
       <w:r>
         <w:rPr>
           <w:rFonts w:ascii="APL385 Unicode" w:hAnsi="APL385 Unicode" w:cs="Courier New"/>
         </w:rPr>
-        <w:t>FindElements*</w:t>
+        <w:t>FindElements</w:t>
+      </w:r>
+      <w:proofErr w:type="spellEnd"/>
+      <w:r>
+        <w:rPr>
+          <w:rFonts w:ascii="APL385 Unicode" w:hAnsi="APL385 Unicode" w:cs="Courier New"/>
+        </w:rPr>
+        <w:t>*</w:t>
       </w:r>
       <w:r>
         <w:t xml:space="preserve"> function is called</w:t>
@@ -1343,12 +1857,14 @@
       <w:r>
         <w:t xml:space="preserve"> (in this example </w:t>
       </w:r>
+      <w:proofErr w:type="spellStart"/>
       <w:r>
         <w:rPr>
           <w:rFonts w:ascii="APL385 Unicode" w:hAnsi="APL385 Unicode"/>
         </w:rPr>
         <w:t>FindElementsByClassName</w:t>
       </w:r>
+      <w:proofErr w:type="spellEnd"/>
       <w:r>
         <w:t>)</w:t>
       </w:r>
@@ -1367,11 +1883,19 @@
       <w:r>
         <w:t xml:space="preserve">, the </w:t>
       </w:r>
+      <w:proofErr w:type="spellStart"/>
       <w:r>
         <w:rPr>
           <w:rFonts w:ascii="APL385 Unicode" w:hAnsi="APL385 Unicode" w:cs="Courier New"/>
         </w:rPr>
-        <w:t>FindElement*</w:t>
+        <w:t>FindElement</w:t>
+      </w:r>
+      <w:proofErr w:type="spellEnd"/>
+      <w:r>
+        <w:rPr>
+          <w:rFonts w:ascii="APL385 Unicode" w:hAnsi="APL385 Unicode" w:cs="Courier New"/>
+        </w:rPr>
+        <w:t>*</w:t>
       </w:r>
       <w:r>
         <w:t xml:space="preserve"> function is called, returning a single reference. Examples of use:</w:t>
@@ -1406,7 +1930,6 @@
                 <w:b/>
                 <w:sz w:val="24"/>
               </w:rPr>
-              <w:lastRenderedPageBreak/>
               <w:t>Call</w:t>
             </w:r>
           </w:p>
@@ -1460,6 +1983,7 @@
               </w:rPr>
               <w:t>'</w:t>
             </w:r>
+            <w:proofErr w:type="spellStart"/>
             <w:r>
               <w:rPr>
                 <w:rFonts w:ascii="APL385 Unicode" w:hAnsi="APL385 Unicode"/>
@@ -1467,6 +1991,7 @@
               </w:rPr>
               <w:t>mytable</w:t>
             </w:r>
+            <w:proofErr w:type="spellEnd"/>
             <w:r>
               <w:rPr>
                 <w:rFonts w:ascii="APL385 Unicode" w:hAnsi="APL385 Unicode"/>
@@ -1482,8 +2007,13 @@
           </w:tcPr>
           <w:p>
             <w:r>
-              <w:t>Return ref to the element with id mytable</w:t>
-            </w:r>
+              <w:t xml:space="preserve">Return ref to the element with id </w:t>
+            </w:r>
+            <w:proofErr w:type="spellStart"/>
+            <w:r>
+              <w:t>mytable</w:t>
+            </w:r>
+            <w:proofErr w:type="spellEnd"/>
           </w:p>
         </w:tc>
       </w:tr>
@@ -1503,7 +2033,23 @@
                 <w:rFonts w:ascii="APL385 Unicode" w:hAnsi="APL385 Unicode"/>
                 <w:sz w:val="20"/>
               </w:rPr>
-              <w:t>'ClassName' Find 'result'</w:t>
+              <w:t>'</w:t>
+            </w:r>
+            <w:proofErr w:type="spellStart"/>
+            <w:r>
+              <w:rPr>
+                <w:rFonts w:ascii="APL385 Unicode" w:hAnsi="APL385 Unicode"/>
+                <w:sz w:val="20"/>
+              </w:rPr>
+              <w:t>ClassName</w:t>
+            </w:r>
+            <w:proofErr w:type="spellEnd"/>
+            <w:r>
+              <w:rPr>
+                <w:rFonts w:ascii="APL385 Unicode" w:hAnsi="APL385 Unicode"/>
+                <w:sz w:val="20"/>
+              </w:rPr>
+              <w:t>' Find 'result'</w:t>
             </w:r>
           </w:p>
         </w:tc>
@@ -1534,7 +2080,39 @@
                 <w:rFonts w:ascii="APL385 Unicode" w:hAnsi="APL385 Unicode"/>
                 <w:sz w:val="20"/>
               </w:rPr>
-              <w:t>'ClassSelectors' Find '#mytable td'</w:t>
+              <w:t>'</w:t>
+            </w:r>
+            <w:proofErr w:type="spellStart"/>
+            <w:r>
+              <w:rPr>
+                <w:rFonts w:ascii="APL385 Unicode" w:hAnsi="APL385 Unicode"/>
+                <w:sz w:val="20"/>
+              </w:rPr>
+              <w:t>ClassSelectors</w:t>
+            </w:r>
+            <w:proofErr w:type="spellEnd"/>
+            <w:r>
+              <w:rPr>
+                <w:rFonts w:ascii="APL385 Unicode" w:hAnsi="APL385 Unicode"/>
+                <w:sz w:val="20"/>
+              </w:rPr>
+              <w:t>' Find '#</w:t>
+            </w:r>
+            <w:proofErr w:type="spellStart"/>
+            <w:r>
+              <w:rPr>
+                <w:rFonts w:ascii="APL385 Unicode" w:hAnsi="APL385 Unicode"/>
+                <w:sz w:val="20"/>
+              </w:rPr>
+              <w:t>mytable</w:t>
+            </w:r>
+            <w:proofErr w:type="spellEnd"/>
+            <w:r>
+              <w:rPr>
+                <w:rFonts w:ascii="APL385 Unicode" w:hAnsi="APL385 Unicode"/>
+                <w:sz w:val="20"/>
+              </w:rPr>
+              <w:t xml:space="preserve"> td'</w:t>
             </w:r>
           </w:p>
         </w:tc>
@@ -1544,8 +2122,13 @@
           </w:tcPr>
           <w:p>
             <w:r>
-              <w:t>All td elements in table with id mytable</w:t>
-            </w:r>
+              <w:t xml:space="preserve">All td elements in table with id </w:t>
+            </w:r>
+            <w:proofErr w:type="spellStart"/>
+            <w:r>
+              <w:t>mytable</w:t>
+            </w:r>
+            <w:proofErr w:type="spellEnd"/>
           </w:p>
         </w:tc>
       </w:tr>
@@ -1586,6 +2169,7 @@
       <w:pPr>
         <w:pStyle w:val="Heading3"/>
       </w:pPr>
+      <w:proofErr w:type="spellStart"/>
       <w:r>
         <w:rPr>
           <w:highlight w:val="lightGray"/>
@@ -1598,11 +2182,19 @@
         </w:rPr>
         <w:t>id</w:t>
       </w:r>
-      <w:r>
-        <w:rPr>
-          <w:highlight w:val="lightGray"/>
-        </w:rPr>
-        <w:t xml:space="preserve"> Find</w:t>
+      <w:proofErr w:type="spellEnd"/>
+      <w:r>
+        <w:rPr>
+          <w:highlight w:val="lightGray"/>
+        </w:rPr>
+        <w:t xml:space="preserve"> </w:t>
+      </w:r>
+      <w:proofErr w:type="spellStart"/>
+      <w:r>
+        <w:rPr>
+          <w:highlight w:val="lightGray"/>
+        </w:rPr>
+        <w:t>Find</w:t>
       </w:r>
       <w:r>
         <w:rPr>
@@ -1610,6 +2202,7 @@
         </w:rPr>
         <w:t>ListItems</w:t>
       </w:r>
+      <w:proofErr w:type="spellEnd"/>
       <w:r>
         <w:rPr>
           <w:highlight w:val="lightGray"/>
@@ -1651,12 +2244,14 @@
       <w:pPr>
         <w:pStyle w:val="Heading3"/>
       </w:pPr>
+      <w:proofErr w:type="spellStart"/>
       <w:r>
         <w:rPr>
           <w:highlight w:val="lightGray"/>
         </w:rPr>
         <w:t>html←PageSource</w:t>
       </w:r>
+      <w:proofErr w:type="spellEnd"/>
       <w:r>
         <w:t xml:space="preserve"> </w:t>
       </w:r>
@@ -1668,7 +2263,15 @@
         </w:rPr>
       </w:pPr>
       <w:r>
-        <w:t>You can verify whether the page has been correctly loaded by inspecting the PageSource, for example:</w:t>
+        <w:t xml:space="preserve">You can verify whether the page has been correctly loaded by inspecting the </w:t>
+      </w:r>
+      <w:proofErr w:type="spellStart"/>
+      <w:r>
+        <w:t>PageSource</w:t>
+      </w:r>
+      <w:proofErr w:type="spellEnd"/>
+      <w:r>
+        <w:t>, for example:</w:t>
       </w:r>
       <w:r>
         <w:br/>
@@ -1688,7 +2291,39 @@
           <w:rFonts w:ascii="APL385 Unicode" w:hAnsi="APL385 Unicode"/>
           <w:sz w:val="20"/>
         </w:rPr>
-        <w:t>/'&lt;link href="/Styles/tryapl.css"'</w:t>
+        <w:t xml:space="preserve">/'&lt;link </w:t>
+      </w:r>
+      <w:proofErr w:type="spellStart"/>
+      <w:r>
+        <w:rPr>
+          <w:rFonts w:ascii="APL385 Unicode" w:hAnsi="APL385 Unicode"/>
+          <w:sz w:val="20"/>
+        </w:rPr>
+        <w:t>href</w:t>
+      </w:r>
+      <w:proofErr w:type="spellEnd"/>
+      <w:r>
+        <w:rPr>
+          <w:rFonts w:ascii="APL385 Unicode" w:hAnsi="APL385 Unicode"/>
+          <w:sz w:val="20"/>
+        </w:rPr>
+        <w:t>="/Styles/tryapl.</w:t>
+      </w:r>
+      <w:proofErr w:type="spellStart"/>
+      <w:r>
+        <w:rPr>
+          <w:rFonts w:ascii="APL385 Unicode" w:hAnsi="APL385 Unicode"/>
+          <w:sz w:val="20"/>
+        </w:rPr>
+        <w:t>css</w:t>
+      </w:r>
+      <w:proofErr w:type="spellEnd"/>
+      <w:r>
+        <w:rPr>
+          <w:rFonts w:ascii="APL385 Unicode" w:hAnsi="APL385 Unicode"/>
+          <w:sz w:val="20"/>
+        </w:rPr>
+        <w:t>"'</w:t>
       </w:r>
       <w:r>
         <w:rPr>
@@ -1697,6 +2332,7 @@
         </w:rPr>
         <w:t>⍷</w:t>
       </w:r>
+      <w:proofErr w:type="spellStart"/>
       <w:r>
         <w:rPr>
           <w:rFonts w:ascii="APL385 Unicode" w:hAnsi="APL385 Unicode"/>
@@ -1704,6 +2340,7 @@
         </w:rPr>
         <w:t>Selenium.BROWSER.PageSource</w:t>
       </w:r>
+      <w:proofErr w:type="spellEnd"/>
       <w:r>
         <w:rPr>
           <w:rFonts w:ascii="APL385 Unicode" w:hAnsi="APL385 Unicode"/>
@@ -1720,119 +2357,680 @@
         <w:rPr>
           <w:highlight w:val="lightGray"/>
         </w:rPr>
-        <w:t>{ok}←(fn Retry) arg</w:t>
-      </w:r>
+        <w:t>{ok}←(</w:t>
+      </w:r>
+      <w:proofErr w:type="spellStart"/>
+      <w:r>
+        <w:rPr>
+          <w:highlight w:val="lightGray"/>
+        </w:rPr>
+        <w:t>fn</w:t>
+      </w:r>
+      <w:proofErr w:type="spellEnd"/>
+      <w:r>
+        <w:rPr>
+          <w:highlight w:val="lightGray"/>
+        </w:rPr>
+        <w:t xml:space="preserve"> Retry) </w:t>
+      </w:r>
+      <w:proofErr w:type="spellStart"/>
+      <w:r>
+        <w:rPr>
+          <w:highlight w:val="lightGray"/>
+        </w:rPr>
+        <w:t>arg</w:t>
+      </w:r>
+      <w:proofErr w:type="spellEnd"/>
       <w:r>
         <w:t xml:space="preserve"> </w:t>
       </w:r>
     </w:p>
     <w:p>
       <w:r>
-        <w:t>Following any action, an unknown amount of time may pass before the server responds and a response is detectable in the browser.</w:t>
-      </w:r>
-      <w:r>
-        <w:t xml:space="preserve"> The</w:t>
+        <w:t xml:space="preserve">Following any action, an unknown amount of time may pass before the server responds and a response is detectable in the browser. The </w:t>
+      </w:r>
+      <w:r>
+        <w:rPr>
+          <w:rFonts w:ascii="APL385 Unicode" w:hAnsi="APL385 Unicode"/>
+        </w:rPr>
+        <w:t>Retry</w:t>
+      </w:r>
+      <w:r>
+        <w:t xml:space="preserve"> operator is provided to allow waiting for an expected effect. The time to wait is controlled by the global variable </w:t>
+      </w:r>
+      <w:r>
+        <w:rPr>
+          <w:rFonts w:ascii="APL385 Unicode" w:hAnsi="APL385 Unicode"/>
+        </w:rPr>
+        <w:t>RETRYLIMIT</w:t>
+      </w:r>
+      <w:r>
+        <w:t xml:space="preserve">. </w:t>
+      </w:r>
+      <w:r>
+        <w:rPr>
+          <w:rFonts w:ascii="APL385 Unicode" w:hAnsi="APL385 Unicode"/>
+        </w:rPr>
+        <w:t>Retry</w:t>
+      </w:r>
+      <w:r>
+        <w:t xml:space="preserve"> inv</w:t>
+      </w:r>
+      <w:r>
+        <w:t xml:space="preserve">okes </w:t>
+      </w:r>
+      <w:proofErr w:type="spellStart"/>
+      <w:r>
+        <w:rPr>
+          <w:rFonts w:ascii="APL385 Unicode" w:hAnsi="APL385 Unicode"/>
+        </w:rPr>
+        <w:t>fn</w:t>
+      </w:r>
+      <w:proofErr w:type="spellEnd"/>
+      <w:r>
+        <w:t xml:space="preserve"> on </w:t>
+      </w:r>
+      <w:proofErr w:type="spellStart"/>
+      <w:r>
+        <w:rPr>
+          <w:rFonts w:ascii="APL385 Unicode" w:hAnsi="APL385 Unicode"/>
+        </w:rPr>
+        <w:t>arg</w:t>
+      </w:r>
+      <w:proofErr w:type="spellEnd"/>
+      <w:r>
+        <w:t xml:space="preserve">, and retries until the result is true, or </w:t>
+      </w:r>
+      <w:r>
+        <w:rPr>
+          <w:rFonts w:ascii="APL385 Unicode" w:hAnsi="APL385 Unicode"/>
+        </w:rPr>
+        <w:t>RETRYLIMIT</w:t>
+      </w:r>
+      <w:r>
+        <w:t xml:space="preserve"> milliseconds have passed. For example:</w:t>
+      </w:r>
+    </w:p>
+    <w:p>
+      <w:pPr>
+        <w:rPr>
+          <w:rFonts w:ascii="APL385 Unicode" w:hAnsi="APL385 Unicode"/>
+          <w:sz w:val="20"/>
+        </w:rPr>
+      </w:pPr>
+      <w:r>
+        <w:rPr>
+          <w:rFonts w:ascii="APL385 Unicode" w:hAnsi="APL385 Unicode"/>
+          <w:sz w:val="20"/>
+        </w:rPr>
+        <w:t xml:space="preserve">      {(Find 'result').Text=⍵} Retry 'You pressed the button!'</w:t>
+      </w:r>
+    </w:p>
+    <w:p>
+      <w:r>
+        <w:rPr>
+          <w:rFonts w:ascii="APL385 Unicode" w:hAnsi="APL385 Unicode"/>
+        </w:rPr>
+        <w:t>Retry</w:t>
+      </w:r>
+      <w:r>
+        <w:t xml:space="preserve"> r</w:t>
+      </w:r>
+      <w:r>
+        <w:t>etu</w:t>
+      </w:r>
+      <w:r>
+        <w:t>rns the result of the final</w:t>
+      </w:r>
+      <w:r>
+        <w:t xml:space="preserve"> application of the</w:t>
+      </w:r>
+      <w:r>
+        <w:t xml:space="preserve"> function.</w:t>
+      </w:r>
+    </w:p>
+    <w:p>
+      <w:pPr>
+        <w:pStyle w:val="Heading3"/>
+      </w:pPr>
+      <w:r>
+        <w:rPr>
+          <w:highlight w:val="lightGray"/>
+        </w:rPr>
+        <w:t>{</w:t>
+      </w:r>
+      <w:proofErr w:type="spellStart"/>
+      <w:r>
+        <w:rPr>
+          <w:highlight w:val="lightGray"/>
+        </w:rPr>
+        <w:t>msg</w:t>
+      </w:r>
+      <w:proofErr w:type="spellEnd"/>
+      <w:r>
+        <w:rPr>
+          <w:highlight w:val="lightGray"/>
+        </w:rPr>
+        <w:t xml:space="preserve">}←element </w:t>
+      </w:r>
+      <w:proofErr w:type="spellStart"/>
+      <w:r>
+        <w:rPr>
+          <w:highlight w:val="lightGray"/>
+        </w:rPr>
+        <w:t>WaitFor</w:t>
+      </w:r>
+      <w:proofErr w:type="spellEnd"/>
+      <w:r>
+        <w:rPr>
+          <w:highlight w:val="lightGray"/>
+        </w:rPr>
+        <w:t xml:space="preserve"> text [message]</w:t>
       </w:r>
       <w:r>
         <w:t xml:space="preserve"> </w:t>
       </w:r>
-      <w:r>
-        <w:rPr>
-          <w:rFonts w:ascii="APL385 Unicode" w:hAnsi="APL385 Unicode"/>
-        </w:rPr>
-        <w:t>Retry</w:t>
-      </w:r>
-      <w:r>
-        <w:t xml:space="preserve"> operator is provided to allow waiting for an expected effect. The time to wait is controlled by the global variable </w:t>
-      </w:r>
-      <w:r>
-        <w:rPr>
-          <w:rFonts w:ascii="APL385 Unicode" w:hAnsi="APL385 Unicode"/>
-        </w:rPr>
-        <w:t>RETRYLIMIT</w:t>
-      </w:r>
+    </w:p>
+    <w:p>
+      <w:pPr>
+        <w:rPr>
+          <w:rFonts w:ascii="Cambria Math" w:hAnsi="Cambria Math"/>
+        </w:rPr>
+      </w:pPr>
+      <w:r>
+        <w:t xml:space="preserve">The left argument can be the id or a reference to an element to be tested. </w:t>
+      </w:r>
+      <w:proofErr w:type="spellStart"/>
+      <w:r>
+        <w:rPr>
+          <w:rFonts w:ascii="APL385 Unicode" w:hAnsi="APL385 Unicode"/>
+        </w:rPr>
+        <w:t>WaitFor</w:t>
+      </w:r>
+      <w:proofErr w:type="spellEnd"/>
+      <w:r>
+        <w:t xml:space="preserve"> will use </w:t>
+      </w:r>
+      <w:r>
+        <w:rPr>
+          <w:rFonts w:ascii="APL385 Unicode" w:hAnsi="APL385 Unicode"/>
+        </w:rPr>
+        <w:t>R</w:t>
+      </w:r>
+      <w:r>
+        <w:rPr>
+          <w:rFonts w:ascii="APL385 Unicode" w:hAnsi="APL385 Unicode"/>
+        </w:rPr>
+        <w:t>etry</w:t>
+      </w:r>
+      <w:r>
+        <w:t xml:space="preserve"> to </w:t>
+      </w:r>
+      <w:r>
+        <w:t xml:space="preserve">wait until the element in question contains the specified text anywhere within its </w:t>
+      </w:r>
+      <w:r>
+        <w:rPr>
+          <w:rFonts w:ascii="APL385 Unicode" w:hAnsi="APL385 Unicode"/>
+        </w:rPr>
+        <w:t>Text</w:t>
+      </w:r>
+      <w:r>
+        <w:t xml:space="preserve"> property</w:t>
+      </w:r>
+      <w:r>
+        <w:t>. I</w:t>
+      </w:r>
+      <w:r>
+        <w:t xml:space="preserve">f the element is of type input, </w:t>
+      </w:r>
+      <w:r>
+        <w:t>(</w:t>
+      </w:r>
+      <w:r>
+        <w:rPr>
+          <w:rFonts w:ascii="APL385 Unicode" w:hAnsi="APL385 Unicode"/>
+        </w:rPr>
+        <w:t>element.</w:t>
+      </w:r>
+      <w:proofErr w:type="spellStart"/>
+      <w:r>
+        <w:rPr>
+          <w:rFonts w:ascii="APL385 Unicode" w:hAnsi="APL385 Unicode"/>
+        </w:rPr>
+        <w:t>GetAttribute</w:t>
+      </w:r>
+      <w:proofErr w:type="spellEnd"/>
+      <w:r>
+        <w:rPr>
+          <w:rFonts w:ascii="APL385 Unicode" w:hAnsi="APL385 Unicode" w:cs="Cambria Math"/>
+        </w:rPr>
+        <w:t>⊂</w:t>
+      </w:r>
+      <w:r>
+        <w:rPr>
+          <w:rFonts w:ascii="APL385 Unicode" w:hAnsi="APL385 Unicode"/>
+        </w:rPr>
+        <w:t>'</w:t>
+      </w:r>
+      <w:r>
+        <w:rPr>
+          <w:rFonts w:ascii="APL385 Unicode" w:hAnsi="APL385 Unicode"/>
+        </w:rPr>
+        <w:t>value</w:t>
+      </w:r>
+      <w:r>
+        <w:rPr>
+          <w:rFonts w:ascii="APL385 Unicode" w:hAnsi="APL385 Unicode"/>
+        </w:rPr>
+        <w:t>'</w:t>
+      </w:r>
+      <w:r>
+        <w:t>) is tested</w:t>
+      </w:r>
+      <w:r>
+        <w:t xml:space="preserve"> instead.</w:t>
+      </w:r>
+    </w:p>
+    <w:p>
+      <w:r>
+        <w:t>For example:</w:t>
+      </w:r>
+    </w:p>
+    <w:p>
+      <w:pPr>
+        <w:rPr>
+          <w:rFonts w:ascii="APL385 Unicode" w:hAnsi="APL385 Unicode"/>
+          <w:sz w:val="20"/>
+        </w:rPr>
+      </w:pPr>
+      <w:r>
+        <w:rPr>
+          <w:rFonts w:ascii="APL385 Unicode" w:hAnsi="APL385 Unicode"/>
+          <w:sz w:val="20"/>
+        </w:rPr>
+        <w:t xml:space="preserve">      'result' </w:t>
+      </w:r>
+      <w:proofErr w:type="spellStart"/>
+      <w:r>
+        <w:rPr>
+          <w:rFonts w:ascii="APL385 Unicode" w:hAnsi="APL385 Unicode"/>
+          <w:sz w:val="20"/>
+        </w:rPr>
+        <w:t>WaitFor</w:t>
+      </w:r>
+      <w:proofErr w:type="spellEnd"/>
+      <w:r>
+        <w:rPr>
+          <w:rFonts w:ascii="APL385 Unicode" w:hAnsi="APL385 Unicode"/>
+          <w:sz w:val="20"/>
+        </w:rPr>
+        <w:t xml:space="preserve"> 'Welcome!'</w:t>
+      </w:r>
+    </w:p>
+    <w:p>
+      <w:pPr>
+        <w:rPr>
+          <w:rFonts w:ascii="APL385 Unicode" w:hAnsi="APL385 Unicode"/>
+        </w:rPr>
+      </w:pPr>
+      <w:r>
+        <w:t xml:space="preserve">An optional second character vector can be used to replace the default, which is </w:t>
+      </w:r>
+      <w:r>
+        <w:br/>
+      </w:r>
+      <w:r>
+        <w:rPr>
+          <w:rFonts w:ascii="APL385 Unicode" w:hAnsi="APL385 Unicode"/>
+        </w:rPr>
+        <w:t>Expected output did not appear</w:t>
+      </w:r>
+    </w:p>
+    <w:p>
+      <w:pPr>
+        <w:pStyle w:val="Heading2"/>
+      </w:pPr>
+      <w:r>
+        <w:lastRenderedPageBreak/>
+        <w:t>Brow</w:t>
+      </w:r>
+      <w:r>
+        <w:t>ser Automation Functions</w:t>
+      </w:r>
+    </w:p>
+    <w:p>
+      <w:r>
+        <w:t xml:space="preserve">The </w:t>
+      </w:r>
+      <w:r>
+        <w:t xml:space="preserve">following functions </w:t>
+      </w:r>
+      <w:r>
+        <w:t xml:space="preserve">manipulate the browser in various ways. </w:t>
+      </w:r>
+      <w:r>
+        <w:t xml:space="preserve">Note that, wherever an &lt;id&gt; is used, a reference to an </w:t>
+      </w:r>
+      <w:proofErr w:type="spellStart"/>
+      <w:r>
+        <w:t>IWebElement</w:t>
+      </w:r>
+      <w:proofErr w:type="spellEnd"/>
+      <w:r>
+        <w:t xml:space="preserve"> (returned by </w:t>
+      </w:r>
+      <w:r>
+        <w:rPr>
+          <w:rFonts w:ascii="APL385 Unicode" w:hAnsi="APL385 Unicode"/>
+        </w:rPr>
+        <w:t>Find</w:t>
+      </w:r>
+      <w:r>
+        <w:t>) can be used instead.</w:t>
+      </w:r>
+    </w:p>
+    <w:p>
+      <w:pPr>
+        <w:pStyle w:val="Heading3"/>
+      </w:pPr>
+      <w:r>
+        <w:rPr>
+          <w:highlight w:val="lightGray"/>
+        </w:rPr>
+        <w:t>{selector} Click</w:t>
+      </w:r>
+      <w:r>
+        <w:rPr>
+          <w:highlight w:val="lightGray"/>
+        </w:rPr>
+        <w:t xml:space="preserve"> id</w:t>
+      </w:r>
+      <w:r>
+        <w:t xml:space="preserve"> </w:t>
+      </w:r>
+    </w:p>
+    <w:p>
+      <w:r>
+        <w:t xml:space="preserve">Clicks on the selected element. Both arguments are passed directly to the </w:t>
+      </w:r>
+      <w:r>
+        <w:rPr>
+          <w:rFonts w:ascii="APL385 Unicode" w:hAnsi="APL385 Unicode"/>
+        </w:rPr>
+        <w:t>Find</w:t>
+      </w:r>
+      <w:r>
+        <w:t xml:space="preserve"> function, and the Click method is invoked on the result.</w:t>
+      </w:r>
+      <w:r>
+        <w:t xml:space="preserve"> For example:</w:t>
+      </w:r>
+    </w:p>
+    <w:p>
+      <w:pPr>
+        <w:rPr>
+          <w:rFonts w:ascii="APL385 Unicode" w:hAnsi="APL385 Unicode"/>
+          <w:sz w:val="20"/>
+        </w:rPr>
+      </w:pPr>
+      <w:r>
+        <w:rPr>
+          <w:rFonts w:ascii="APL385 Unicode" w:hAnsi="APL385 Unicode"/>
+          <w:sz w:val="20"/>
+        </w:rPr>
+        <w:t xml:space="preserve">       Click 'btn1'</w:t>
+      </w:r>
+    </w:p>
+    <w:p>
+      <w:pPr>
+        <w:pStyle w:val="Heading3"/>
+      </w:pPr>
+      <w:proofErr w:type="spellStart"/>
+      <w:r>
+        <w:rPr>
+          <w:highlight w:val="lightGray"/>
+        </w:rPr>
+        <w:t>fromid</w:t>
+      </w:r>
+      <w:proofErr w:type="spellEnd"/>
+      <w:r>
+        <w:rPr>
+          <w:highlight w:val="lightGray"/>
+        </w:rPr>
+        <w:t xml:space="preserve"> </w:t>
+      </w:r>
+      <w:proofErr w:type="spellStart"/>
+      <w:r>
+        <w:rPr>
+          <w:highlight w:val="lightGray"/>
+        </w:rPr>
+        <w:t>Drag</w:t>
+      </w:r>
+      <w:r>
+        <w:rPr>
+          <w:highlight w:val="lightGray"/>
+        </w:rPr>
+        <w:t>And</w:t>
+      </w:r>
+      <w:r>
+        <w:rPr>
+          <w:highlight w:val="lightGray"/>
+        </w:rPr>
+        <w:t>Drop</w:t>
+      </w:r>
+      <w:proofErr w:type="spellEnd"/>
+      <w:r>
+        <w:rPr>
+          <w:highlight w:val="lightGray"/>
+        </w:rPr>
+        <w:t xml:space="preserve"> </w:t>
+      </w:r>
+      <w:proofErr w:type="spellStart"/>
+      <w:r>
+        <w:rPr>
+          <w:highlight w:val="lightGray"/>
+        </w:rPr>
+        <w:t>toid</w:t>
+      </w:r>
+      <w:proofErr w:type="spellEnd"/>
+      <w:r>
+        <w:t xml:space="preserve"> </w:t>
+      </w:r>
+    </w:p>
+    <w:p>
+      <w:r>
+        <w:t>Drag the element &lt;</w:t>
+      </w:r>
+      <w:proofErr w:type="spellStart"/>
+      <w:r>
+        <w:t>fromid</w:t>
+      </w:r>
+      <w:proofErr w:type="spellEnd"/>
+      <w:r>
+        <w:t>&gt; and drop it on &lt;</w:t>
+      </w:r>
+      <w:proofErr w:type="spellStart"/>
+      <w:r>
+        <w:t>toid</w:t>
+      </w:r>
+      <w:proofErr w:type="spellEnd"/>
+      <w:r>
+        <w:t xml:space="preserve">&gt;. Use by </w:t>
+      </w:r>
+      <w:proofErr w:type="spellStart"/>
+      <w:r>
+        <w:rPr>
+          <w:rFonts w:ascii="APL385 Unicode" w:hAnsi="APL385 Unicode"/>
+        </w:rPr>
+        <w:t>ListMgrSelect</w:t>
+      </w:r>
+      <w:proofErr w:type="spellEnd"/>
       <w:r>
         <w:t>.</w:t>
       </w:r>
       <w:r>
+        <w:t xml:space="preserve"> For example:</w:t>
+      </w:r>
+    </w:p>
+    <w:p>
+      <w:pPr>
+        <w:rPr>
+          <w:rFonts w:ascii="APL385 Unicode" w:hAnsi="APL385 Unicode"/>
+          <w:sz w:val="20"/>
+        </w:rPr>
+      </w:pPr>
+      <w:r>
+        <w:rPr>
+          <w:rFonts w:ascii="APL385 Unicode" w:hAnsi="APL385 Unicode"/>
+          <w:sz w:val="20"/>
+        </w:rPr>
+        <w:t xml:space="preserve">       ('list</w:t>
+      </w:r>
+      <w:r>
+        <w:rPr>
+          <w:rFonts w:ascii="APL385 Unicode" w:hAnsi="APL385 Unicode"/>
+          <w:sz w:val="20"/>
+        </w:rPr>
+        <w:t xml:space="preserve">1' </w:t>
+      </w:r>
+      <w:proofErr w:type="spellStart"/>
+      <w:r>
+        <w:rPr>
+          <w:rFonts w:ascii="APL385 Unicode" w:hAnsi="APL385 Unicode"/>
+          <w:sz w:val="20"/>
+        </w:rPr>
+        <w:t>FindListItems</w:t>
+      </w:r>
+      <w:proofErr w:type="spellEnd"/>
+      <w:r>
+        <w:rPr>
+          <w:rFonts w:ascii="APL385 Unicode" w:hAnsi="APL385 Unicode"/>
+          <w:sz w:val="20"/>
+        </w:rPr>
+        <w:t xml:space="preserve"> 'apples') </w:t>
+      </w:r>
+      <w:proofErr w:type="spellStart"/>
+      <w:r>
+        <w:rPr>
+          <w:rFonts w:ascii="APL385 Unicode" w:hAnsi="APL385 Unicode"/>
+          <w:sz w:val="20"/>
+        </w:rPr>
+        <w:t>DragAnd</w:t>
+      </w:r>
+      <w:r>
+        <w:rPr>
+          <w:rFonts w:ascii="APL385 Unicode" w:hAnsi="APL385 Unicode"/>
+          <w:sz w:val="20"/>
+        </w:rPr>
+        <w:t>Drop</w:t>
+      </w:r>
+      <w:proofErr w:type="spellEnd"/>
+      <w:r>
+        <w:rPr>
+          <w:rFonts w:ascii="APL385 Unicode" w:hAnsi="APL385 Unicode"/>
+          <w:sz w:val="20"/>
+        </w:rPr>
+        <w:t xml:space="preserve"> 'list2'</w:t>
+      </w:r>
+    </w:p>
+    <w:p>
+      <w:pPr>
+        <w:pStyle w:val="Heading3"/>
+      </w:pPr>
+      <w:r>
+        <w:rPr>
+          <w:highlight w:val="lightGray"/>
+        </w:rPr>
+        <w:t xml:space="preserve">{open} </w:t>
+      </w:r>
+      <w:proofErr w:type="spellStart"/>
+      <w:r>
+        <w:rPr>
+          <w:highlight w:val="lightGray"/>
+        </w:rPr>
+        <w:t>ejAccordionTab</w:t>
+      </w:r>
+      <w:proofErr w:type="spellEnd"/>
+      <w:r>
+        <w:rPr>
+          <w:highlight w:val="lightGray"/>
+        </w:rPr>
+        <w:t xml:space="preserve"> (</w:t>
+      </w:r>
+      <w:proofErr w:type="spellStart"/>
+      <w:r>
+        <w:rPr>
+          <w:highlight w:val="lightGray"/>
+        </w:rPr>
+        <w:t>tabText</w:t>
+      </w:r>
+      <w:proofErr w:type="spellEnd"/>
+      <w:r>
+        <w:rPr>
+          <w:highlight w:val="lightGray"/>
+        </w:rPr>
         <w:t xml:space="preserve"> </w:t>
       </w:r>
-      <w:r>
-        <w:rPr>
-          <w:rFonts w:ascii="APL385 Unicode" w:hAnsi="APL385 Unicode"/>
-        </w:rPr>
-        <w:t>Retry</w:t>
-      </w:r>
-      <w:r>
-        <w:t xml:space="preserve"> inv</w:t>
-      </w:r>
-      <w:r>
-        <w:t xml:space="preserve">okes </w:t>
-      </w:r>
-      <w:r>
-        <w:rPr>
-          <w:rFonts w:ascii="APL385 Unicode" w:hAnsi="APL385 Unicode"/>
-        </w:rPr>
-        <w:t>fn</w:t>
-      </w:r>
-      <w:r>
-        <w:t xml:space="preserve"> on </w:t>
-      </w:r>
-      <w:r>
-        <w:rPr>
-          <w:rFonts w:ascii="APL385 Unicode" w:hAnsi="APL385 Unicode"/>
-        </w:rPr>
-        <w:t>arg</w:t>
-      </w:r>
-      <w:r>
-        <w:t xml:space="preserve">, and retries until the result is true, or </w:t>
-      </w:r>
-      <w:r>
-        <w:rPr>
-          <w:rFonts w:ascii="APL385 Unicode" w:hAnsi="APL385 Unicode"/>
-        </w:rPr>
-        <w:t>RETRYLIMIT</w:t>
-      </w:r>
-      <w:r>
-        <w:t xml:space="preserve"> milliseconds have passed. For example:</w:t>
-      </w:r>
-    </w:p>
-    <w:p>
-      <w:pPr>
-        <w:rPr>
-          <w:rFonts w:ascii="APL385 Unicode" w:hAnsi="APL385 Unicode"/>
-          <w:sz w:val="20"/>
-        </w:rPr>
-      </w:pPr>
-      <w:r>
-        <w:rPr>
-          <w:rFonts w:ascii="APL385 Unicode" w:hAnsi="APL385 Unicode"/>
-          <w:sz w:val="20"/>
-        </w:rPr>
-        <w:t xml:space="preserve">      {(Find 'result').Text=⍵} Retry 'You pressed the button!'</w:t>
-      </w:r>
-    </w:p>
-    <w:p>
-      <w:r>
-        <w:rPr>
-          <w:rFonts w:ascii="APL385 Unicode" w:hAnsi="APL385 Unicode"/>
-        </w:rPr>
-        <w:t>Retry</w:t>
-      </w:r>
-      <w:r>
-        <w:t xml:space="preserve"> r</w:t>
-      </w:r>
-      <w:r>
-        <w:t>etu</w:t>
-      </w:r>
-      <w:r>
-        <w:t>rns the result of the final</w:t>
-      </w:r>
-      <w:r>
-        <w:t xml:space="preserve"> application of the</w:t>
-      </w:r>
-      <w:r>
-        <w:t xml:space="preserve"> function.</w:t>
+      <w:proofErr w:type="spellStart"/>
+      <w:r>
+        <w:rPr>
+          <w:highlight w:val="lightGray"/>
+        </w:rPr>
+        <w:t>ctlId</w:t>
+      </w:r>
+      <w:proofErr w:type="spellEnd"/>
+      <w:r>
+        <w:rPr>
+          <w:highlight w:val="lightGray"/>
+        </w:rPr>
+        <w:t>)</w:t>
+      </w:r>
+      <w:r>
+        <w:t xml:space="preserve"> </w:t>
+      </w:r>
+    </w:p>
+    <w:p>
+      <w:r>
+        <w:t xml:space="preserve">Ensure that the </w:t>
+      </w:r>
+      <w:proofErr w:type="spellStart"/>
+      <w:r>
+        <w:t>Syncfusion</w:t>
+      </w:r>
+      <w:proofErr w:type="spellEnd"/>
+      <w:r>
+        <w:t xml:space="preserve"> </w:t>
+      </w:r>
+      <w:proofErr w:type="spellStart"/>
+      <w:r>
+        <w:t>ejAccordionTab</w:t>
+      </w:r>
+      <w:proofErr w:type="spellEnd"/>
+      <w:r>
+        <w:t xml:space="preserve"> with the selected </w:t>
+      </w:r>
+      <w:proofErr w:type="spellStart"/>
+      <w:r>
+        <w:t>tabText</w:t>
+      </w:r>
+      <w:proofErr w:type="spellEnd"/>
+      <w:r>
+        <w:t xml:space="preserve"> has the desired state (open </w:t>
+      </w:r>
+      <w:r>
+        <w:t>or closed), verifying the state</w:t>
+      </w:r>
+      <w:r>
+        <w:t xml:space="preserve"> by checking the visibility of the element with Id &lt;</w:t>
+      </w:r>
+      <w:proofErr w:type="spellStart"/>
+      <w:r>
+        <w:t>ctlId</w:t>
+      </w:r>
+      <w:proofErr w:type="spellEnd"/>
+      <w:r>
+        <w:t>&gt;.</w:t>
       </w:r>
     </w:p>
     <w:p>
@@ -1843,174 +3041,29 @@
         <w:rPr>
           <w:highlight w:val="lightGray"/>
         </w:rPr>
-        <w:t>{msg}←element WaitFor text [message]</w:t>
+        <w:t xml:space="preserve">id </w:t>
+      </w:r>
+      <w:proofErr w:type="spellStart"/>
+      <w:r>
+        <w:rPr>
+          <w:highlight w:val="lightGray"/>
+        </w:rPr>
+        <w:t>ListMgrSelect</w:t>
+      </w:r>
+      <w:proofErr w:type="spellEnd"/>
+      <w:r>
+        <w:rPr>
+          <w:highlight w:val="lightGray"/>
+        </w:rPr>
+        <w:t xml:space="preserve"> items</w:t>
       </w:r>
       <w:r>
         <w:t xml:space="preserve"> </w:t>
       </w:r>
     </w:p>
     <w:p>
-      <w:pPr>
-        <w:rPr>
-          <w:rFonts w:ascii="Cambria Math" w:hAnsi="Cambria Math"/>
-        </w:rPr>
-      </w:pPr>
-      <w:r>
-        <w:t xml:space="preserve">The left argument can be the id or a reference to an element to be tested. </w:t>
-      </w:r>
-      <w:r>
-        <w:rPr>
-          <w:rFonts w:ascii="APL385 Unicode" w:hAnsi="APL385 Unicode"/>
-        </w:rPr>
-        <w:t>WaitFor</w:t>
-      </w:r>
-      <w:r>
-        <w:t xml:space="preserve"> will use </w:t>
-      </w:r>
-      <w:r>
-        <w:rPr>
-          <w:rFonts w:ascii="APL385 Unicode" w:hAnsi="APL385 Unicode"/>
-        </w:rPr>
-        <w:t>R</w:t>
-      </w:r>
-      <w:r>
-        <w:rPr>
-          <w:rFonts w:ascii="APL385 Unicode" w:hAnsi="APL385 Unicode"/>
-        </w:rPr>
-        <w:t>etry</w:t>
-      </w:r>
-      <w:r>
-        <w:t xml:space="preserve"> to </w:t>
-      </w:r>
-      <w:r>
-        <w:t xml:space="preserve">wait until the element in question contains the specified text anywhere within its </w:t>
-      </w:r>
-      <w:r>
-        <w:rPr>
-          <w:rFonts w:ascii="APL385 Unicode" w:hAnsi="APL385 Unicode"/>
-        </w:rPr>
-        <w:t>Text</w:t>
-      </w:r>
-      <w:r>
-        <w:t xml:space="preserve"> property</w:t>
-      </w:r>
-      <w:r>
-        <w:t>. I</w:t>
-      </w:r>
-      <w:r>
-        <w:t xml:space="preserve">f the element is of type input, </w:t>
-      </w:r>
-      <w:r>
-        <w:t>(</w:t>
-      </w:r>
-      <w:r>
-        <w:rPr>
-          <w:rFonts w:ascii="APL385 Unicode" w:hAnsi="APL385 Unicode"/>
-        </w:rPr>
-        <w:t>element.GetAttribute</w:t>
-      </w:r>
-      <w:r>
-        <w:rPr>
-          <w:rFonts w:ascii="APL385 Unicode" w:hAnsi="APL385 Unicode" w:cs="Cambria Math"/>
-        </w:rPr>
-        <w:t>⊂</w:t>
-      </w:r>
-      <w:r>
-        <w:rPr>
-          <w:rFonts w:ascii="APL385 Unicode" w:hAnsi="APL385 Unicode"/>
-        </w:rPr>
-        <w:t>'</w:t>
-      </w:r>
-      <w:r>
-        <w:rPr>
-          <w:rFonts w:ascii="APL385 Unicode" w:hAnsi="APL385 Unicode"/>
-        </w:rPr>
-        <w:t>value</w:t>
-      </w:r>
-      <w:r>
-        <w:rPr>
-          <w:rFonts w:ascii="APL385 Unicode" w:hAnsi="APL385 Unicode"/>
-        </w:rPr>
-        <w:t>'</w:t>
-      </w:r>
-      <w:r>
-        <w:t>) is tested</w:t>
-      </w:r>
-      <w:r>
-        <w:t xml:space="preserve"> instead.</w:t>
-      </w:r>
-    </w:p>
-    <w:p>
-      <w:r>
-        <w:t>For example:</w:t>
-      </w:r>
-    </w:p>
-    <w:p>
-      <w:pPr>
-        <w:rPr>
-          <w:rFonts w:ascii="APL385 Unicode" w:hAnsi="APL385 Unicode"/>
-          <w:sz w:val="20"/>
-        </w:rPr>
-      </w:pPr>
-      <w:r>
-        <w:rPr>
-          <w:rFonts w:ascii="APL385 Unicode" w:hAnsi="APL385 Unicode"/>
-          <w:sz w:val="20"/>
-        </w:rPr>
-        <w:t xml:space="preserve">      'result' WaitFor 'Welcome!'</w:t>
-      </w:r>
-    </w:p>
-    <w:p>
-      <w:pPr>
-        <w:rPr>
-          <w:rFonts w:ascii="APL385 Unicode" w:hAnsi="APL385 Unicode"/>
-        </w:rPr>
-      </w:pPr>
-      <w:r>
-        <w:t xml:space="preserve">An optional second character vector can be used to replace the default, which is </w:t>
-      </w:r>
-      <w:r>
-        <w:br/>
-      </w:r>
-      <w:r>
-        <w:rPr>
-          <w:rFonts w:ascii="APL385 Unicode" w:hAnsi="APL385 Unicode"/>
-        </w:rPr>
-        <w:t>Expected output did not appear</w:t>
-      </w:r>
-    </w:p>
-    <w:p>
-      <w:pPr>
-        <w:pStyle w:val="Heading2"/>
-      </w:pPr>
-      <w:r>
-        <w:t>Brow</w:t>
-      </w:r>
-      <w:r>
-        <w:t>ser Automation Functions</w:t>
-      </w:r>
-    </w:p>
-    <w:p>
-      <w:r>
-        <w:t xml:space="preserve">The </w:t>
-      </w:r>
-      <w:r>
-        <w:t xml:space="preserve">following functions </w:t>
-      </w:r>
-      <w:r>
-        <w:t xml:space="preserve">manipulate the browser in various ways. </w:t>
-      </w:r>
-      <w:r>
-        <w:t xml:space="preserve">Note that, wherever an &lt;id&gt; is used, a reference to an IWebElement (returned by </w:t>
-      </w:r>
-      <w:r>
-        <w:rPr>
-          <w:rFonts w:ascii="APL385 Unicode" w:hAnsi="APL385 Unicode"/>
-        </w:rPr>
-        <w:t>Find</w:t>
-      </w:r>
-      <w:r>
-        <w:t>) can be used instead.</w:t>
+      <w:r>
+        <w:t>In a ListManager object with Id &lt;id&gt;, select items with Text properties found in &lt;items&gt;, by dragging them from the list on the left to list on the right.</w:t>
       </w:r>
     </w:p>
     <w:p>
@@ -2021,195 +3074,36 @@
         <w:rPr>
           <w:highlight w:val="lightGray"/>
         </w:rPr>
-        <w:t>{selector} Click</w:t>
-      </w:r>
-      <w:r>
-        <w:rPr>
-          <w:highlight w:val="lightGray"/>
-        </w:rPr>
-        <w:t xml:space="preserve"> id</w:t>
-      </w:r>
-      <w:r>
+        <w:t xml:space="preserve">{action} </w:t>
+      </w:r>
+      <w:proofErr w:type="spellStart"/>
+      <w:r>
+        <w:rPr>
+          <w:highlight w:val="lightGray"/>
+        </w:rPr>
+        <w:t>M</w:t>
+      </w:r>
+      <w:r>
+        <w:rPr>
+          <w:highlight w:val="lightGray"/>
+        </w:rPr>
+        <w:t>oveToElement</w:t>
+      </w:r>
+      <w:proofErr w:type="spellEnd"/>
+      <w:r>
+        <w:rPr>
+          <w:highlight w:val="lightGray"/>
+        </w:rPr>
         <w:t xml:space="preserve"> </w:t>
       </w:r>
-    </w:p>
-    <w:p>
-      <w:r>
-        <w:t xml:space="preserve">Clicks on the selected element. Both arguments are passed directly to the </w:t>
-      </w:r>
-      <w:r>
-        <w:rPr>
-          <w:rFonts w:ascii="APL385 Unicode" w:hAnsi="APL385 Unicode"/>
-        </w:rPr>
-        <w:t>Find</w:t>
-      </w:r>
-      <w:r>
-        <w:t xml:space="preserve"> function, and the Click method is invoked on the result.</w:t>
-      </w:r>
-      <w:r>
-        <w:t xml:space="preserve"> For example:</w:t>
-      </w:r>
-    </w:p>
-    <w:p>
-      <w:pPr>
-        <w:rPr>
-          <w:rFonts w:ascii="APL385 Unicode" w:hAnsi="APL385 Unicode"/>
-          <w:sz w:val="20"/>
-        </w:rPr>
-      </w:pPr>
-      <w:r>
-        <w:rPr>
-          <w:rFonts w:ascii="APL385 Unicode" w:hAnsi="APL385 Unicode"/>
-          <w:sz w:val="20"/>
-        </w:rPr>
-        <w:lastRenderedPageBreak/>
-        <w:t xml:space="preserve">       Click 'btn1'</w:t>
-      </w:r>
-    </w:p>
-    <w:p>
-      <w:pPr>
-        <w:pStyle w:val="Heading3"/>
-      </w:pPr>
-      <w:r>
-        <w:rPr>
-          <w:highlight w:val="lightGray"/>
-        </w:rPr>
-        <w:t>fromid Drag</w:t>
-      </w:r>
-      <w:r>
-        <w:rPr>
-          <w:highlight w:val="lightGray"/>
-        </w:rPr>
-        <w:t>And</w:t>
-      </w:r>
-      <w:r>
-        <w:rPr>
-          <w:highlight w:val="lightGray"/>
-        </w:rPr>
-        <w:t>Drop toid</w:t>
-      </w:r>
-      <w:r>
-        <w:t xml:space="preserve"> </w:t>
-      </w:r>
-    </w:p>
-    <w:p>
-      <w:r>
-        <w:t xml:space="preserve">Drag the element &lt;fromid&gt; and drop it on &lt;toid&gt;. Use by </w:t>
-      </w:r>
-      <w:r>
-        <w:rPr>
-          <w:rFonts w:ascii="APL385 Unicode" w:hAnsi="APL385 Unicode"/>
-        </w:rPr>
-        <w:t>ListMgrSelect</w:t>
-      </w:r>
-      <w:r>
-        <w:t>.</w:t>
-      </w:r>
-      <w:r>
-        <w:t xml:space="preserve"> For example:</w:t>
-      </w:r>
-    </w:p>
-    <w:p>
-      <w:pPr>
-        <w:rPr>
-          <w:rFonts w:ascii="APL385 Unicode" w:hAnsi="APL385 Unicode"/>
-          <w:sz w:val="20"/>
-        </w:rPr>
-      </w:pPr>
-      <w:r>
-        <w:rPr>
-          <w:rFonts w:ascii="APL385 Unicode" w:hAnsi="APL385 Unicode"/>
-          <w:sz w:val="20"/>
-        </w:rPr>
-        <w:t xml:space="preserve">       ('list</w:t>
-      </w:r>
-      <w:r>
-        <w:rPr>
-          <w:rFonts w:ascii="APL385 Unicode" w:hAnsi="APL385 Unicode"/>
-          <w:sz w:val="20"/>
-        </w:rPr>
-        <w:t>1' FindListItems 'apples') DragAnd</w:t>
-      </w:r>
-      <w:r>
-        <w:rPr>
-          <w:rFonts w:ascii="APL385 Unicode" w:hAnsi="APL385 Unicode"/>
-          <w:sz w:val="20"/>
-        </w:rPr>
-        <w:t>Drop 'list2'</w:t>
-      </w:r>
-    </w:p>
-    <w:p>
-      <w:pPr>
-        <w:pStyle w:val="Heading3"/>
-      </w:pPr>
-      <w:r>
-        <w:rPr>
-          <w:highlight w:val="lightGray"/>
-        </w:rPr>
-        <w:t>{open} ejAccordionTab (tabText ctlId)</w:t>
-      </w:r>
-      <w:r>
-        <w:t xml:space="preserve"> </w:t>
-      </w:r>
-    </w:p>
-    <w:p>
-      <w:r>
-        <w:t xml:space="preserve">Ensure that the Syncfusion ejAccordionTab with the selected tabText has the desired state (open </w:t>
-      </w:r>
-      <w:r>
-        <w:t>or closed), verifying the state</w:t>
-      </w:r>
-      <w:r>
-        <w:t xml:space="preserve"> by checking the visibility of the element with Id &lt;ctlId&gt;.</w:t>
-      </w:r>
-    </w:p>
-    <w:p>
-      <w:pPr>
-        <w:pStyle w:val="Heading3"/>
-      </w:pPr>
-      <w:r>
-        <w:rPr>
-          <w:highlight w:val="lightGray"/>
-        </w:rPr>
-        <w:t xml:space="preserve">id </w:t>
-      </w:r>
-      <w:r>
-        <w:rPr>
-          <w:highlight w:val="lightGray"/>
-        </w:rPr>
-        <w:t>ListMgrSelect items</w:t>
-      </w:r>
-      <w:r>
-        <w:t xml:space="preserve"> </w:t>
-      </w:r>
-    </w:p>
-    <w:p>
-      <w:r>
-        <w:t>In a ListManager object with Id &lt;id&gt;, select items with Text properties found in &lt;items&gt;, by dragging them from the list on the left to list on the right.</w:t>
-      </w:r>
-    </w:p>
-    <w:p>
-      <w:pPr>
-        <w:pStyle w:val="Heading3"/>
-      </w:pPr>
-      <w:r>
-        <w:rPr>
-          <w:highlight w:val="lightGray"/>
-        </w:rPr>
-        <w:t>{action} M</w:t>
-      </w:r>
-      <w:r>
-        <w:rPr>
-          <w:highlight w:val="lightGray"/>
-        </w:rPr>
-        <w:t>oveToElement</w:t>
-      </w:r>
-      <w:r>
-        <w:rPr>
-          <w:highlight w:val="lightGray"/>
-        </w:rPr>
-        <w:t xml:space="preserve"> toid</w:t>
-      </w:r>
+      <w:proofErr w:type="spellStart"/>
+      <w:r>
+        <w:rPr>
+          <w:highlight w:val="lightGray"/>
+        </w:rPr>
+        <w:t>toid</w:t>
+      </w:r>
+      <w:proofErr w:type="spellEnd"/>
       <w:r>
         <w:rPr>
           <w:highlight w:val="lightGray"/>
@@ -2237,7 +3131,23 @@
     </w:p>
     <w:p>
       <w:r>
-        <w:t>If the optional left argument is provided and is a character vector containing one of the strings Click | ClickAndHold | ContextClick | DoubleClick, that mouse action will be performed after the move.</w:t>
+        <w:t xml:space="preserve">If the optional left argument is provided and is a character vector containing one of the strings Click | </w:t>
+      </w:r>
+      <w:proofErr w:type="spellStart"/>
+      <w:r>
+        <w:t>ClickAndHold</w:t>
+      </w:r>
+      <w:proofErr w:type="spellEnd"/>
+      <w:r>
+        <w:t xml:space="preserve"> | </w:t>
+      </w:r>
+      <w:proofErr w:type="spellStart"/>
+      <w:r>
+        <w:t>ContextClick</w:t>
+      </w:r>
+      <w:proofErr w:type="spellEnd"/>
+      <w:r>
+        <w:t xml:space="preserve"> | DoubleClick, that mouse action will be performed after the move.</w:t>
       </w:r>
     </w:p>
     <w:p>
@@ -2261,7 +3171,23 @@
           <w:rFonts w:ascii="APL385 Unicode" w:hAnsi="APL385 Unicode"/>
           <w:sz w:val="20"/>
         </w:rPr>
-        <w:t xml:space="preserve">       'DoubleClick' MoveToElement 'btn1' 10 10</w:t>
+        <w:t xml:space="preserve">       'DoubleClick' </w:t>
+      </w:r>
+      <w:proofErr w:type="spellStart"/>
+      <w:r>
+        <w:rPr>
+          <w:rFonts w:ascii="APL385 Unicode" w:hAnsi="APL385 Unicode"/>
+          <w:sz w:val="20"/>
+        </w:rPr>
+        <w:t>MoveToElement</w:t>
+      </w:r>
+      <w:proofErr w:type="spellEnd"/>
+      <w:r>
+        <w:rPr>
+          <w:rFonts w:ascii="APL385 Unicode" w:hAnsi="APL385 Unicode"/>
+          <w:sz w:val="20"/>
+        </w:rPr>
+        <w:t xml:space="preserve"> 'btn1' 10 10</w:t>
       </w:r>
     </w:p>
     <w:p>
@@ -2310,7 +3236,21 @@
         <w:rPr>
           <w:highlight w:val="lightGray"/>
         </w:rPr>
-        <w:t>id SendKeys text</w:t>
+        <w:t xml:space="preserve">id </w:t>
+      </w:r>
+      <w:proofErr w:type="spellStart"/>
+      <w:r>
+        <w:rPr>
+          <w:highlight w:val="lightGray"/>
+        </w:rPr>
+        <w:t>SendKeys</w:t>
+      </w:r>
+      <w:proofErr w:type="spellEnd"/>
+      <w:r>
+        <w:rPr>
+          <w:highlight w:val="lightGray"/>
+        </w:rPr>
+        <w:t xml:space="preserve"> text</w:t>
       </w:r>
       <w:r>
         <w:t xml:space="preserve"> </w:t>
@@ -2339,6 +3279,7 @@
         </w:rPr>
         <w:t xml:space="preserve">       '</w:t>
       </w:r>
+      <w:proofErr w:type="spellStart"/>
       <w:r>
         <w:rPr>
           <w:rFonts w:ascii="APL385 Unicode" w:hAnsi="APL385 Unicode"/>
@@ -2346,6 +3287,7 @@
         </w:rPr>
         <w:t>firstname</w:t>
       </w:r>
+      <w:proofErr w:type="spellEnd"/>
       <w:r>
         <w:rPr>
           <w:rFonts w:ascii="APL385 Unicode" w:hAnsi="APL385 Unicode"/>
@@ -2370,7 +3312,15 @@
     </w:p>
     <w:p>
       <w:r>
-        <w:t xml:space="preserve">The right argument can be a special key selected from Selenium.Keys. </w:t>
+        <w:t xml:space="preserve">The right argument can be a special key selected from </w:t>
+      </w:r>
+      <w:proofErr w:type="spellStart"/>
+      <w:r>
+        <w:t>Selenium.Keys</w:t>
+      </w:r>
+      <w:proofErr w:type="spellEnd"/>
+      <w:r>
+        <w:t xml:space="preserve">. </w:t>
       </w:r>
       <w:r>
         <w:t>For a list of special keys, inspect</w:t>
@@ -2386,7 +3336,6 @@
           <w:sz w:val="20"/>
         </w:rPr>
       </w:pPr>
-      <w:bookmarkStart w:id="0" w:name="_GoBack"/>
       <w:r>
         <w:rPr>
           <w:rFonts w:ascii="APL385 Unicode" w:hAnsi="APL385 Unicode"/>
@@ -2408,15 +3357,23 @@
         </w:rPr>
         <w:t>⎕</w:t>
       </w:r>
-      <w:r>
-        <w:rPr>
-          <w:rFonts w:ascii="APL385 Unicode" w:hAnsi="APL385 Unicode"/>
-          <w:sz w:val="20"/>
-        </w:rPr>
-        <w:t>nl -2</w:t>
-      </w:r>
-    </w:p>
-    <w:bookmarkEnd w:id="0"/>
+      <w:proofErr w:type="spellStart"/>
+      <w:r>
+        <w:rPr>
+          <w:rFonts w:ascii="APL385 Unicode" w:hAnsi="APL385 Unicode"/>
+          <w:sz w:val="20"/>
+        </w:rPr>
+        <w:t>nl</w:t>
+      </w:r>
+      <w:proofErr w:type="spellEnd"/>
+      <w:r>
+        <w:rPr>
+          <w:rFonts w:ascii="APL385 Unicode" w:hAnsi="APL385 Unicode"/>
+          <w:sz w:val="20"/>
+        </w:rPr>
+        <w:t xml:space="preserve"> -2</w:t>
+      </w:r>
+    </w:p>
     <w:p>
       <w:pPr>
         <w:pStyle w:val="Heading2"/>
@@ -2448,14 +3405,17 @@
     </w:p>
     <w:p>
       <w:r>
+        <w:lastRenderedPageBreak/>
         <w:t xml:space="preserve">After </w:t>
       </w:r>
+      <w:proofErr w:type="spellStart"/>
       <w:r>
         <w:rPr>
           <w:rFonts w:ascii="APL385 Unicode" w:hAnsi="APL385 Unicode"/>
         </w:rPr>
         <w:t>InitBrowser</w:t>
       </w:r>
+      <w:proofErr w:type="spellEnd"/>
       <w:r>
         <w:t xml:space="preserve"> has been called, the variable </w:t>
       </w:r>
@@ -2485,27 +3445,70 @@
           <w:sz w:val="20"/>
         </w:rPr>
       </w:pPr>
+      <w:proofErr w:type="spellStart"/>
       <w:r>
         <w:rPr>
           <w:rFonts w:ascii="APL385 Unicode" w:hAnsi="APL385 Unicode" w:cs="Courier New"/>
           <w:sz w:val="20"/>
         </w:rPr>
-        <w:t xml:space="preserve">ExecuteAsyncScript  ExecuteScript  </w:t>
-      </w:r>
+        <w:t>ExecuteAsyncScript</w:t>
+      </w:r>
+      <w:proofErr w:type="spellEnd"/>
       <w:r>
         <w:rPr>
           <w:rFonts w:ascii="APL385 Unicode" w:hAnsi="APL385 Unicode" w:cs="Courier New"/>
           <w:sz w:val="20"/>
         </w:rPr>
-        <w:t xml:space="preserve">GetScreenshot  </w:t>
-      </w:r>
+        <w:t xml:space="preserve">  </w:t>
+      </w:r>
+      <w:proofErr w:type="spellStart"/>
       <w:r>
         <w:rPr>
           <w:rFonts w:ascii="APL385 Unicode" w:hAnsi="APL385 Unicode" w:cs="Courier New"/>
           <w:sz w:val="20"/>
         </w:rPr>
-        <w:t>Manage  Quit  SwitchTo</w:t>
-      </w:r>
+        <w:t>ExecuteScript</w:t>
+      </w:r>
+      <w:proofErr w:type="spellEnd"/>
+      <w:r>
+        <w:rPr>
+          <w:rFonts w:ascii="APL385 Unicode" w:hAnsi="APL385 Unicode" w:cs="Courier New"/>
+          <w:sz w:val="20"/>
+        </w:rPr>
+        <w:t xml:space="preserve">  </w:t>
+      </w:r>
+      <w:proofErr w:type="spellStart"/>
+      <w:r>
+        <w:rPr>
+          <w:rFonts w:ascii="APL385 Unicode" w:hAnsi="APL385 Unicode" w:cs="Courier New"/>
+          <w:sz w:val="20"/>
+        </w:rPr>
+        <w:t>GetScreenshot</w:t>
+      </w:r>
+      <w:proofErr w:type="spellEnd"/>
+      <w:r>
+        <w:rPr>
+          <w:rFonts w:ascii="APL385 Unicode" w:hAnsi="APL385 Unicode" w:cs="Courier New"/>
+          <w:sz w:val="20"/>
+        </w:rPr>
+        <w:t xml:space="preserve">  </w:t>
+      </w:r>
+      <w:r>
+        <w:rPr>
+          <w:rFonts w:ascii="APL385 Unicode" w:hAnsi="APL385 Unicode" w:cs="Courier New"/>
+          <w:sz w:val="20"/>
+        </w:rPr>
+        <w:t xml:space="preserve">Manage  Quit  </w:t>
+      </w:r>
+      <w:proofErr w:type="spellStart"/>
+      <w:r>
+        <w:rPr>
+          <w:rFonts w:ascii="APL385 Unicode" w:hAnsi="APL385 Unicode" w:cs="Courier New"/>
+          <w:sz w:val="20"/>
+        </w:rPr>
+        <w:t>SwitchTo</w:t>
+      </w:r>
+      <w:proofErr w:type="spellEnd"/>
     </w:p>
     <w:p>
       <w:r>
@@ -2519,17 +3522,98 @@
           <w:sz w:val="20"/>
         </w:rPr>
       </w:pPr>
+      <w:proofErr w:type="spellStart"/>
       <w:r>
         <w:rPr>
           <w:rFonts w:ascii="APL385 Unicode" w:hAnsi="APL385 Unicode" w:cs="Courier New"/>
           <w:sz w:val="20"/>
         </w:rPr>
-        <w:t>AcceptUntrustedCertificates  Capabilities  CurrentWindowHandle  FileDetector  Keyboard  Mouse  PageSource  Title  Url  WindowHandles</w:t>
-      </w:r>
-    </w:p>
-    <w:p>
-      <w:r>
-        <w:lastRenderedPageBreak/>
+        <w:t>AcceptUntrustedCertificates</w:t>
+      </w:r>
+      <w:proofErr w:type="spellEnd"/>
+      <w:r>
+        <w:rPr>
+          <w:rFonts w:ascii="APL385 Unicode" w:hAnsi="APL385 Unicode" w:cs="Courier New"/>
+          <w:sz w:val="20"/>
+        </w:rPr>
+        <w:t xml:space="preserve">  Capabilities  </w:t>
+      </w:r>
+      <w:proofErr w:type="spellStart"/>
+      <w:r>
+        <w:rPr>
+          <w:rFonts w:ascii="APL385 Unicode" w:hAnsi="APL385 Unicode" w:cs="Courier New"/>
+          <w:sz w:val="20"/>
+        </w:rPr>
+        <w:t>CurrentWindowHandle</w:t>
+      </w:r>
+      <w:proofErr w:type="spellEnd"/>
+      <w:r>
+        <w:rPr>
+          <w:rFonts w:ascii="APL385 Unicode" w:hAnsi="APL385 Unicode" w:cs="Courier New"/>
+          <w:sz w:val="20"/>
+        </w:rPr>
+        <w:t xml:space="preserve">  </w:t>
+      </w:r>
+      <w:proofErr w:type="spellStart"/>
+      <w:r>
+        <w:rPr>
+          <w:rFonts w:ascii="APL385 Unicode" w:hAnsi="APL385 Unicode" w:cs="Courier New"/>
+          <w:sz w:val="20"/>
+        </w:rPr>
+        <w:t>FileDetector</w:t>
+      </w:r>
+      <w:proofErr w:type="spellEnd"/>
+      <w:r>
+        <w:rPr>
+          <w:rFonts w:ascii="APL385 Unicode" w:hAnsi="APL385 Unicode" w:cs="Courier New"/>
+          <w:sz w:val="20"/>
+        </w:rPr>
+        <w:t xml:space="preserve">  Keyboard  Mouse  </w:t>
+      </w:r>
+      <w:proofErr w:type="spellStart"/>
+      <w:r>
+        <w:rPr>
+          <w:rFonts w:ascii="APL385 Unicode" w:hAnsi="APL385 Unicode" w:cs="Courier New"/>
+          <w:sz w:val="20"/>
+        </w:rPr>
+        <w:t>PageSource</w:t>
+      </w:r>
+      <w:proofErr w:type="spellEnd"/>
+      <w:r>
+        <w:rPr>
+          <w:rFonts w:ascii="APL385 Unicode" w:hAnsi="APL385 Unicode" w:cs="Courier New"/>
+          <w:sz w:val="20"/>
+        </w:rPr>
+        <w:t xml:space="preserve">  Title  </w:t>
+      </w:r>
+      <w:proofErr w:type="spellStart"/>
+      <w:r>
+        <w:rPr>
+          <w:rFonts w:ascii="APL385 Unicode" w:hAnsi="APL385 Unicode" w:cs="Courier New"/>
+          <w:sz w:val="20"/>
+        </w:rPr>
+        <w:t>Url</w:t>
+      </w:r>
+      <w:proofErr w:type="spellEnd"/>
+      <w:r>
+        <w:rPr>
+          <w:rFonts w:ascii="APL385 Unicode" w:hAnsi="APL385 Unicode" w:cs="Courier New"/>
+          <w:sz w:val="20"/>
+        </w:rPr>
+        <w:t xml:space="preserve">  </w:t>
+      </w:r>
+      <w:proofErr w:type="spellStart"/>
+      <w:r>
+        <w:rPr>
+          <w:rFonts w:ascii="APL385 Unicode" w:hAnsi="APL385 Unicode" w:cs="Courier New"/>
+          <w:sz w:val="20"/>
+        </w:rPr>
+        <w:t>WindowHandles</w:t>
+      </w:r>
+      <w:proofErr w:type="spellEnd"/>
+    </w:p>
+    <w:p>
+      <w:r>
         <w:t xml:space="preserve">The </w:t>
       </w:r>
       <w:r>
@@ -2559,13 +3643,59 @@
           <w:szCs w:val="20"/>
         </w:rPr>
       </w:pPr>
+      <w:proofErr w:type="spellStart"/>
       <w:r>
         <w:rPr>
           <w:rFonts w:ascii="APL385 Unicode" w:hAnsi="APL385 Unicode"/>
           <w:sz w:val="20"/>
           <w:szCs w:val="20"/>
         </w:rPr>
-        <w:t>DragAndDropToOffset  KeyDown  KeyUp  Release</w:t>
+        <w:t>DragAndDropToOffset</w:t>
+      </w:r>
+      <w:proofErr w:type="spellEnd"/>
+      <w:r>
+        <w:rPr>
+          <w:rFonts w:ascii="APL385 Unicode" w:hAnsi="APL385 Unicode"/>
+          <w:sz w:val="20"/>
+          <w:szCs w:val="20"/>
+        </w:rPr>
+        <w:t xml:space="preserve">  </w:t>
+      </w:r>
+      <w:proofErr w:type="spellStart"/>
+      <w:r>
+        <w:rPr>
+          <w:rFonts w:ascii="APL385 Unicode" w:hAnsi="APL385 Unicode"/>
+          <w:sz w:val="20"/>
+          <w:szCs w:val="20"/>
+        </w:rPr>
+        <w:t>KeyDown</w:t>
+      </w:r>
+      <w:proofErr w:type="spellEnd"/>
+      <w:r>
+        <w:rPr>
+          <w:rFonts w:ascii="APL385 Unicode" w:hAnsi="APL385 Unicode"/>
+          <w:sz w:val="20"/>
+          <w:szCs w:val="20"/>
+        </w:rPr>
+        <w:t xml:space="preserve">  </w:t>
+      </w:r>
+      <w:proofErr w:type="spellStart"/>
+      <w:r>
+        <w:rPr>
+          <w:rFonts w:ascii="APL385 Unicode" w:hAnsi="APL385 Unicode"/>
+          <w:sz w:val="20"/>
+          <w:szCs w:val="20"/>
+        </w:rPr>
+        <w:t>KeyUp</w:t>
+      </w:r>
+      <w:proofErr w:type="spellEnd"/>
+      <w:r>
+        <w:rPr>
+          <w:rFonts w:ascii="APL385 Unicode" w:hAnsi="APL385 Unicode"/>
+          <w:sz w:val="20"/>
+          <w:szCs w:val="20"/>
+        </w:rPr>
+        <w:t xml:space="preserve">  Release</w:t>
       </w:r>
     </w:p>
     <w:p>
@@ -2597,7 +3727,7 @@
 </file>
 
 <file path=word/endnotes.xml><?xml version="1.0" encoding="utf-8"?>
-<w:endnotes xmlns:wpc="http://schemas.microsoft.com/office/word/2010/wordprocessingCanvas" xmlns:mc="http://schemas.openxmlformats.org/markup-compatibility/2006" xmlns:o="urn:schemas-microsoft-com:office:office" xmlns:r="http://schemas.openxmlformats.org/officeDocument/2006/relationships" xmlns:m="http://schemas.openxmlformats.org/officeDocument/2006/math" xmlns:v="urn:schemas-microsoft-com:vml" xmlns:wp14="http://schemas.microsoft.com/office/word/2010/wordprocessingDrawing" xmlns:wp="http://schemas.openxmlformats.org/drawingml/2006/wordprocessingDrawing" xmlns:w10="urn:schemas-microsoft-com:office:word" xmlns:w="http://schemas.openxmlformats.org/wordprocessingml/2006/main" xmlns:w14="http://schemas.microsoft.com/office/word/2010/wordml" xmlns:w15="http://schemas.microsoft.com/office/word/2012/wordml" xmlns:wpg="http://schemas.microsoft.com/office/word/2010/wordprocessingGroup" xmlns:wpi="http://schemas.microsoft.com/office/word/2010/wordprocessingInk" xmlns:wne="http://schemas.microsoft.com/office/word/2006/wordml" xmlns:wps="http://schemas.microsoft.com/office/word/2010/wordprocessingShape" mc:Ignorable="w14 w15 wp14">
+<w:endnotes xmlns:wpc="http://schemas.microsoft.com/office/word/2010/wordprocessingCanvas" xmlns:cx="http://schemas.microsoft.com/office/drawing/2014/chartex" xmlns:cx1="http://schemas.microsoft.com/office/drawing/2015/9/8/chartex" xmlns:cx2="http://schemas.microsoft.com/office/drawing/2015/10/21/chartex" xmlns:cx3="http://schemas.microsoft.com/office/drawing/2016/5/9/chartex" xmlns:cx4="http://schemas.microsoft.com/office/drawing/2016/5/10/chartex" xmlns:cx5="http://schemas.microsoft.com/office/drawing/2016/5/11/chartex" xmlns:cx6="http://schemas.microsoft.com/office/drawing/2016/5/12/chartex" xmlns:cx7="http://schemas.microsoft.com/office/drawing/2016/5/13/chartex" xmlns:cx8="http://schemas.microsoft.com/office/drawing/2016/5/14/chartex" xmlns:mc="http://schemas.openxmlformats.org/markup-compatibility/2006" xmlns:o="urn:schemas-microsoft-com:office:office" xmlns:r="http://schemas.openxmlformats.org/officeDocument/2006/relationships" xmlns:m="http://schemas.openxmlformats.org/officeDocument/2006/math" xmlns:v="urn:schemas-microsoft-com:vml" xmlns:wp14="http://schemas.microsoft.com/office/word/2010/wordprocessingDrawing" xmlns:wp="http://schemas.openxmlformats.org/drawingml/2006/wordprocessingDrawing" xmlns:w10="urn:schemas-microsoft-com:office:word" xmlns:w="http://schemas.openxmlformats.org/wordprocessingml/2006/main" xmlns:w14="http://schemas.microsoft.com/office/word/2010/wordml" xmlns:w15="http://schemas.microsoft.com/office/word/2012/wordml" xmlns:w16se="http://schemas.microsoft.com/office/word/2015/wordml/symex" xmlns:wpg="http://schemas.microsoft.com/office/word/2010/wordprocessingGroup" xmlns:wpi="http://schemas.microsoft.com/office/word/2010/wordprocessingInk" xmlns:wne="http://schemas.microsoft.com/office/word/2006/wordml" xmlns:wps="http://schemas.microsoft.com/office/word/2010/wordprocessingShape" mc:Ignorable="w14 w15 w16se wp14">
   <w:endnote w:type="separator" w:id="-1">
     <w:p>
       <w:pPr>
@@ -2622,7 +3752,7 @@
 </file>
 
 <file path=word/footer1.xml><?xml version="1.0" encoding="utf-8"?>
-<w:ftr xmlns:wpc="http://schemas.microsoft.com/office/word/2010/wordprocessingCanvas" xmlns:mc="http://schemas.openxmlformats.org/markup-compatibility/2006" xmlns:o="urn:schemas-microsoft-com:office:office" xmlns:r="http://schemas.openxmlformats.org/officeDocument/2006/relationships" xmlns:m="http://schemas.openxmlformats.org/officeDocument/2006/math" xmlns:v="urn:schemas-microsoft-com:vml" xmlns:wp14="http://schemas.microsoft.com/office/word/2010/wordprocessingDrawing" xmlns:wp="http://schemas.openxmlformats.org/drawingml/2006/wordprocessingDrawing" xmlns:w10="urn:schemas-microsoft-com:office:word" xmlns:w="http://schemas.openxmlformats.org/wordprocessingml/2006/main" xmlns:w14="http://schemas.microsoft.com/office/word/2010/wordml" xmlns:w15="http://schemas.microsoft.com/office/word/2012/wordml" xmlns:wpg="http://schemas.microsoft.com/office/word/2010/wordprocessingGroup" xmlns:wpi="http://schemas.microsoft.com/office/word/2010/wordprocessingInk" xmlns:wne="http://schemas.microsoft.com/office/word/2006/wordml" xmlns:wps="http://schemas.microsoft.com/office/word/2010/wordprocessingShape" mc:Ignorable="w14 w15 wp14">
+<w:ftr xmlns:wpc="http://schemas.microsoft.com/office/word/2010/wordprocessingCanvas" xmlns:cx="http://schemas.microsoft.com/office/drawing/2014/chartex" xmlns:cx1="http://schemas.microsoft.com/office/drawing/2015/9/8/chartex" xmlns:cx2="http://schemas.microsoft.com/office/drawing/2015/10/21/chartex" xmlns:cx3="http://schemas.microsoft.com/office/drawing/2016/5/9/chartex" xmlns:cx4="http://schemas.microsoft.com/office/drawing/2016/5/10/chartex" xmlns:cx5="http://schemas.microsoft.com/office/drawing/2016/5/11/chartex" xmlns:cx6="http://schemas.microsoft.com/office/drawing/2016/5/12/chartex" xmlns:cx7="http://schemas.microsoft.com/office/drawing/2016/5/13/chartex" xmlns:cx8="http://schemas.microsoft.com/office/drawing/2016/5/14/chartex" xmlns:mc="http://schemas.openxmlformats.org/markup-compatibility/2006" xmlns:o="urn:schemas-microsoft-com:office:office" xmlns:r="http://schemas.openxmlformats.org/officeDocument/2006/relationships" xmlns:m="http://schemas.openxmlformats.org/officeDocument/2006/math" xmlns:v="urn:schemas-microsoft-com:vml" xmlns:wp14="http://schemas.microsoft.com/office/word/2010/wordprocessingDrawing" xmlns:wp="http://schemas.openxmlformats.org/drawingml/2006/wordprocessingDrawing" xmlns:w10="urn:schemas-microsoft-com:office:word" xmlns:w="http://schemas.openxmlformats.org/wordprocessingml/2006/main" xmlns:w14="http://schemas.microsoft.com/office/word/2010/wordml" xmlns:w15="http://schemas.microsoft.com/office/word/2012/wordml" xmlns:w16se="http://schemas.microsoft.com/office/word/2015/wordml/symex" xmlns:wpg="http://schemas.microsoft.com/office/word/2010/wordprocessingGroup" xmlns:wpi="http://schemas.microsoft.com/office/word/2010/wordprocessingInk" xmlns:wne="http://schemas.microsoft.com/office/word/2006/wordml" xmlns:wps="http://schemas.microsoft.com/office/word/2010/wordprocessingShape" mc:Ignorable="w14 w15 w16se wp14">
   <w:sdt>
     <w:sdtPr>
       <w:id w:val="1488749617"/>
@@ -2655,7 +3785,7 @@
           <w:rPr>
             <w:noProof/>
           </w:rPr>
-          <w:t>3</w:t>
+          <w:t>4</w:t>
         </w:r>
         <w:r>
           <w:rPr>
@@ -2675,7 +3805,7 @@
 </file>
 
 <file path=word/footnotes.xml><?xml version="1.0" encoding="utf-8"?>
-<w:footnotes xmlns:wpc="http://schemas.microsoft.com/office/word/2010/wordprocessingCanvas" xmlns:mc="http://schemas.openxmlformats.org/markup-compatibility/2006" xmlns:o="urn:schemas-microsoft-com:office:office" xmlns:r="http://schemas.openxmlformats.org/officeDocument/2006/relationships" xmlns:m="http://schemas.openxmlformats.org/officeDocument/2006/math" xmlns:v="urn:schemas-microsoft-com:vml" xmlns:wp14="http://schemas.microsoft.com/office/word/2010/wordprocessingDrawing" xmlns:wp="http://schemas.openxmlformats.org/drawingml/2006/wordprocessingDrawing" xmlns:w10="urn:schemas-microsoft-com:office:word" xmlns:w="http://schemas.openxmlformats.org/wordprocessingml/2006/main" xmlns:w14="http://schemas.microsoft.com/office/word/2010/wordml" xmlns:w15="http://schemas.microsoft.com/office/word/2012/wordml" xmlns:wpg="http://schemas.microsoft.com/office/word/2010/wordprocessingGroup" xmlns:wpi="http://schemas.microsoft.com/office/word/2010/wordprocessingInk" xmlns:wne="http://schemas.microsoft.com/office/word/2006/wordml" xmlns:wps="http://schemas.microsoft.com/office/word/2010/wordprocessingShape" mc:Ignorable="w14 w15 wp14">
+<w:footnotes xmlns:wpc="http://schemas.microsoft.com/office/word/2010/wordprocessingCanvas" xmlns:cx="http://schemas.microsoft.com/office/drawing/2014/chartex" xmlns:cx1="http://schemas.microsoft.com/office/drawing/2015/9/8/chartex" xmlns:cx2="http://schemas.microsoft.com/office/drawing/2015/10/21/chartex" xmlns:cx3="http://schemas.microsoft.com/office/drawing/2016/5/9/chartex" xmlns:cx4="http://schemas.microsoft.com/office/drawing/2016/5/10/chartex" xmlns:cx5="http://schemas.microsoft.com/office/drawing/2016/5/11/chartex" xmlns:cx6="http://schemas.microsoft.com/office/drawing/2016/5/12/chartex" xmlns:cx7="http://schemas.microsoft.com/office/drawing/2016/5/13/chartex" xmlns:cx8="http://schemas.microsoft.com/office/drawing/2016/5/14/chartex" xmlns:mc="http://schemas.openxmlformats.org/markup-compatibility/2006" xmlns:o="urn:schemas-microsoft-com:office:office" xmlns:r="http://schemas.openxmlformats.org/officeDocument/2006/relationships" xmlns:m="http://schemas.openxmlformats.org/officeDocument/2006/math" xmlns:v="urn:schemas-microsoft-com:vml" xmlns:wp14="http://schemas.microsoft.com/office/word/2010/wordprocessingDrawing" xmlns:wp="http://schemas.openxmlformats.org/drawingml/2006/wordprocessingDrawing" xmlns:w10="urn:schemas-microsoft-com:office:word" xmlns:w="http://schemas.openxmlformats.org/wordprocessingml/2006/main" xmlns:w14="http://schemas.microsoft.com/office/word/2010/wordml" xmlns:w15="http://schemas.microsoft.com/office/word/2012/wordml" xmlns:w16se="http://schemas.microsoft.com/office/word/2015/wordml/symex" xmlns:wpg="http://schemas.microsoft.com/office/word/2010/wordprocessingGroup" xmlns:wpi="http://schemas.microsoft.com/office/word/2010/wordprocessingInk" xmlns:wne="http://schemas.microsoft.com/office/word/2006/wordml" xmlns:wps="http://schemas.microsoft.com/office/word/2010/wordprocessingShape" mc:Ignorable="w14 w15 w16se wp14">
   <w:footnote w:type="separator" w:id="-1">
     <w:p>
       <w:pPr>
@@ -2700,7 +3830,7 @@
 </file>
 
 <file path=word/styles.xml><?xml version="1.0" encoding="utf-8"?>
-<w:styles xmlns:mc="http://schemas.openxmlformats.org/markup-compatibility/2006" xmlns:r="http://schemas.openxmlformats.org/officeDocument/2006/relationships" xmlns:w="http://schemas.openxmlformats.org/wordprocessingml/2006/main" xmlns:w14="http://schemas.microsoft.com/office/word/2010/wordml" xmlns:w15="http://schemas.microsoft.com/office/word/2012/wordml" mc:Ignorable="w14 w15">
+<w:styles xmlns:mc="http://schemas.openxmlformats.org/markup-compatibility/2006" xmlns:r="http://schemas.openxmlformats.org/officeDocument/2006/relationships" xmlns:w="http://schemas.openxmlformats.org/wordprocessingml/2006/main" xmlns:w14="http://schemas.microsoft.com/office/word/2010/wordml" xmlns:w15="http://schemas.microsoft.com/office/word/2012/wordml" xmlns:w16se="http://schemas.microsoft.com/office/word/2015/wordml/symex" mc:Ignorable="w14 w15 w16se">
   <w:docDefaults>
     <w:rPrDefault>
       <w:rPr>
@@ -2716,7 +3846,7 @@
       </w:pPr>
     </w:pPrDefault>
   </w:docDefaults>
-  <w:latentStyles w:defLockedState="0" w:defUIPriority="99" w:defSemiHidden="0" w:defUnhideWhenUsed="0" w:defQFormat="0" w:count="371">
+  <w:latentStyles w:defLockedState="0" w:defUIPriority="99" w:defSemiHidden="0" w:defUnhideWhenUsed="0" w:defQFormat="0" w:count="374">
     <w:lsdException w:name="Normal" w:uiPriority="0" w:qFormat="1"/>
     <w:lsdException w:name="heading 1" w:uiPriority="9" w:qFormat="1"/>
     <w:lsdException w:name="heading 2" w:semiHidden="1" w:uiPriority="9" w:unhideWhenUsed="1" w:qFormat="1"/>
@@ -2822,7 +3952,6 @@
     <w:lsdException w:name="HTML Sample" w:semiHidden="1" w:unhideWhenUsed="1"/>
     <w:lsdException w:name="HTML Typewriter" w:semiHidden="1" w:unhideWhenUsed="1"/>
     <w:lsdException w:name="HTML Variable" w:semiHidden="1" w:unhideWhenUsed="1"/>
-    <w:lsdException w:name="Normal Table" w:semiHidden="1" w:unhideWhenUsed="1"/>
     <w:lsdException w:name="annotation subject" w:semiHidden="1" w:unhideWhenUsed="1"/>
     <w:lsdException w:name="No List" w:semiHidden="1" w:unhideWhenUsed="1"/>
     <w:lsdException w:name="Outline List 1" w:semiHidden="1" w:unhideWhenUsed="1"/>
@@ -2867,7 +3996,6 @@
     <w:lsdException w:name="Table Professional" w:semiHidden="1" w:unhideWhenUsed="1"/>
     <w:lsdException w:name="Table Subtle 1" w:semiHidden="1" w:unhideWhenUsed="1"/>
     <w:lsdException w:name="Table Subtle 2" w:semiHidden="1" w:unhideWhenUsed="1"/>
-    <w:lsdException w:name="Table Web 1" w:semiHidden="1" w:unhideWhenUsed="1"/>
     <w:lsdException w:name="Table Web 2" w:semiHidden="1" w:unhideWhenUsed="1"/>
     <w:lsdException w:name="Table Web 3" w:semiHidden="1" w:unhideWhenUsed="1"/>
     <w:lsdException w:name="Balloon Text" w:semiHidden="1" w:unhideWhenUsed="1"/>
@@ -3088,6 +4216,9 @@
     <w:lsdException w:name="List Table 5 Dark Accent 6" w:uiPriority="50"/>
     <w:lsdException w:name="List Table 6 Colorful Accent 6" w:uiPriority="51"/>
     <w:lsdException w:name="List Table 7 Colorful Accent 6" w:uiPriority="52"/>
+    <w:lsdException w:name="Mention" w:semiHidden="1" w:unhideWhenUsed="1"/>
+    <w:lsdException w:name="Smart Hyperlink" w:semiHidden="1" w:unhideWhenUsed="1"/>
+    <w:lsdException w:name="Hashtag" w:semiHidden="1" w:unhideWhenUsed="1"/>
   </w:latentStyles>
   <w:style w:type="paragraph" w:default="1" w:styleId="Normal">
     <w:name w:val="Normal"/>

</xml_diff>